<commit_message>
Added text regarding re-running Bayesian across all subtabs. Updated text regarding app code (in main app and trouble shooting document).
</commit_message>
<xml_diff>
--- a/www/Trouble shooting page 0.2.docx
+++ b/www/Trouble shooting page 0.2.docx
@@ -1,6 +1,6 @@
 
 <file path=word/document.xml><?xml version="1.0" encoding="utf-8"?>
-<w:document xmlns:wpc="http://schemas.microsoft.com/office/word/2010/wordprocessingCanvas" xmlns:cx="http://schemas.microsoft.com/office/drawing/2014/chartex" xmlns:cx1="http://schemas.microsoft.com/office/drawing/2015/9/8/chartex" xmlns:cx2="http://schemas.microsoft.com/office/drawing/2015/10/21/chartex" xmlns:cx3="http://schemas.microsoft.com/office/drawing/2016/5/9/chartex" xmlns:cx4="http://schemas.microsoft.com/office/drawing/2016/5/10/chartex" xmlns:cx5="http://schemas.microsoft.com/office/drawing/2016/5/11/chartex" xmlns:cx6="http://schemas.microsoft.com/office/drawing/2016/5/12/chartex" xmlns:cx7="http://schemas.microsoft.com/office/drawing/2016/5/13/chartex" xmlns:cx8="http://schemas.microsoft.com/office/drawing/2016/5/14/chartex" xmlns:mc="http://schemas.openxmlformats.org/markup-compatibility/2006" xmlns:aink="http://schemas.microsoft.com/office/drawing/2016/ink" xmlns:am3d="http://schemas.microsoft.com/office/drawing/2017/model3d" xmlns:o="urn:schemas-microsoft-com:office:office" xmlns:r="http://schemas.openxmlformats.org/officeDocument/2006/relationships" xmlns:m="http://schemas.openxmlformats.org/officeDocument/2006/math" xmlns:v="urn:schemas-microsoft-com:vml" xmlns:wp14="http://schemas.microsoft.com/office/word/2010/wordprocessingDrawing" xmlns:wp="http://schemas.openxmlformats.org/drawingml/2006/wordprocessingDrawing" xmlns:w10="urn:schemas-microsoft-com:office:word" xmlns:w="http://schemas.openxmlformats.org/wordprocessingml/2006/main" xmlns:w14="http://schemas.microsoft.com/office/word/2010/wordml" xmlns:w15="http://schemas.microsoft.com/office/word/2012/wordml" xmlns:w16cid="http://schemas.microsoft.com/office/word/2016/wordml/cid" xmlns:w16se="http://schemas.microsoft.com/office/word/2015/wordml/symex" xmlns:wpg="http://schemas.microsoft.com/office/word/2010/wordprocessingGroup" xmlns:wpi="http://schemas.microsoft.com/office/word/2010/wordprocessingInk" xmlns:wne="http://schemas.microsoft.com/office/word/2006/wordml" xmlns:wps="http://schemas.microsoft.com/office/word/2010/wordprocessingShape" mc:Ignorable="w14 w15 w16se w16cid wp14">
+<w:document xmlns:wpc="http://schemas.microsoft.com/office/word/2010/wordprocessingCanvas" xmlns:cx="http://schemas.microsoft.com/office/drawing/2014/chartex" xmlns:cx1="http://schemas.microsoft.com/office/drawing/2015/9/8/chartex" xmlns:mc="http://schemas.openxmlformats.org/markup-compatibility/2006" xmlns:o="urn:schemas-microsoft-com:office:office" xmlns:r="http://schemas.openxmlformats.org/officeDocument/2006/relationships" xmlns:m="http://schemas.openxmlformats.org/officeDocument/2006/math" xmlns:v="urn:schemas-microsoft-com:vml" xmlns:wp14="http://schemas.microsoft.com/office/word/2010/wordprocessingDrawing" xmlns:wp="http://schemas.openxmlformats.org/drawingml/2006/wordprocessingDrawing" xmlns:w10="urn:schemas-microsoft-com:office:word" xmlns:w="http://schemas.openxmlformats.org/wordprocessingml/2006/main" xmlns:w14="http://schemas.microsoft.com/office/word/2010/wordml" xmlns:w15="http://schemas.microsoft.com/office/word/2012/wordml" xmlns:w16se="http://schemas.microsoft.com/office/word/2015/wordml/symex" xmlns:wpg="http://schemas.microsoft.com/office/word/2010/wordprocessingGroup" xmlns:wpi="http://schemas.microsoft.com/office/word/2010/wordprocessingInk" xmlns:wne="http://schemas.microsoft.com/office/word/2006/wordml" xmlns:wps="http://schemas.microsoft.com/office/word/2010/wordprocessingShape" mc:Ignorable="w14 w15 w16se wp14">
   <w:body>
     <w:p>
       <w:pPr>
@@ -25,8 +25,6 @@
       <w:r>
         <w:t>Yiqiao Xin, Alex Sutton</w:t>
       </w:r>
-      <w:bookmarkStart w:id="0" w:name="_GoBack"/>
-      <w:bookmarkEnd w:id="0"/>
     </w:p>
     <w:p>
       <w:r>
@@ -96,6 +94,7 @@
       <w:r>
         <w:rPr>
           <w:noProof/>
+          <w:lang w:eastAsia="en-GB"/>
         </w:rPr>
         <w:drawing>
           <wp:inline distT="0" distB="0" distL="0" distR="0" wp14:anchorId="3BF7925A" wp14:editId="220E484E">
@@ -377,15 +376,7 @@
               <w:t>We recommend inputting treatment labels into Excel (csv, comma delimited format) first, and then copy and paste into the label box</w:t>
             </w:r>
             <w:r>
-              <w:t xml:space="preserve">. This makes sure the two columns ‘Number’ and ‘Label’ are separated by </w:t>
-            </w:r>
-            <w:proofErr w:type="spellStart"/>
-            <w:r>
-              <w:t>tabspace</w:t>
-            </w:r>
-            <w:proofErr w:type="spellEnd"/>
-            <w:r>
-              <w:t>.</w:t>
+              <w:t>. This makes sure the two columns ‘Number’ and ‘Label’ are separated by tabspace.</w:t>
             </w:r>
           </w:p>
         </w:tc>
@@ -539,15 +530,7 @@
               <w:t>. Please remove the single arm study</w:t>
             </w:r>
             <w:r>
-              <w:t>(</w:t>
-            </w:r>
-            <w:proofErr w:type="spellStart"/>
-            <w:r>
-              <w:t>ies</w:t>
-            </w:r>
-            <w:proofErr w:type="spellEnd"/>
-            <w:r>
-              <w:t>)</w:t>
+              <w:t>(ies)</w:t>
             </w:r>
             <w:r>
               <w:t>.</w:t>
@@ -1325,15 +1308,7 @@
               <w:t xml:space="preserve">t is only a summary of the entered data so this may work </w:t>
             </w:r>
             <w:r>
-              <w:t xml:space="preserve">to produce a 2-page summary plot. You, of </w:t>
-            </w:r>
-            <w:proofErr w:type="spellStart"/>
-            <w:r>
-              <w:t>cours</w:t>
-            </w:r>
-            <w:proofErr w:type="spellEnd"/>
-            <w:r>
-              <w:t xml:space="preserve">, would </w:t>
+              <w:t xml:space="preserve">to produce a 2-page summary plot. You, of cours, would </w:t>
             </w:r>
             <w:r>
               <w:t>then load all the data for analysis afterwards etc.</w:t>
@@ -1527,15 +1502,7 @@
               <w:t xml:space="preserve">for the app </w:t>
             </w:r>
             <w:r>
-              <w:t xml:space="preserve">on </w:t>
-            </w:r>
-            <w:proofErr w:type="spellStart"/>
-            <w:r>
-              <w:t>Github</w:t>
-            </w:r>
-            <w:proofErr w:type="spellEnd"/>
-            <w:r>
-              <w:t xml:space="preserve"> and </w:t>
+              <w:t xml:space="preserve">on Github and </w:t>
             </w:r>
             <w:r>
               <w:t>running</w:t>
@@ -1547,24 +1514,34 @@
               <w:t xml:space="preserve">Studio </w:t>
             </w:r>
             <w:r>
-              <w:t xml:space="preserve">console. Link to the </w:t>
-            </w:r>
-            <w:proofErr w:type="spellStart"/>
-            <w:r>
-              <w:t>Github</w:t>
-            </w:r>
-            <w:proofErr w:type="spellEnd"/>
-            <w:r>
-              <w:t xml:space="preserve"> repository: </w:t>
-            </w:r>
-            <w:hyperlink r:id="rId9" w:history="1">
-              <w:r>
-                <w:rPr>
-                  <w:rStyle w:val="Hyperlink"/>
-                </w:rPr>
-                <w:t>https://github.com/yiqiaoxin/CRSU-MetaInsight</w:t>
-              </w:r>
-            </w:hyperlink>
+              <w:t xml:space="preserve">console. Link to the Github repository: </w:t>
+            </w:r>
+            <w:bookmarkStart w:id="0" w:name="_GoBack"/>
+            <w:bookmarkEnd w:id="0"/>
+            <w:r>
+              <w:fldChar w:fldCharType="begin"/>
+            </w:r>
+            <w:r>
+              <w:instrText xml:space="preserve"> HYPERLINK "</w:instrText>
+            </w:r>
+            <w:r>
+              <w:instrText>https://github.com/CRSU-Apps/MetaInsight</w:instrText>
+            </w:r>
+            <w:r>
+              <w:instrText xml:space="preserve">" </w:instrText>
+            </w:r>
+            <w:r>
+              <w:fldChar w:fldCharType="separate"/>
+            </w:r>
+            <w:r>
+              <w:rPr>
+                <w:rStyle w:val="Hyperlink"/>
+              </w:rPr>
+              <w:t>https://github.com/CRSU-Apps/MetaInsight</w:t>
+            </w:r>
+            <w:r>
+              <w:fldChar w:fldCharType="end"/>
+            </w:r>
             <w:r>
               <w:t xml:space="preserve">. </w:t>
             </w:r>
@@ -1656,7 +1633,7 @@
           <w:rStyle w:val="Hyperlink"/>
         </w:rPr>
       </w:pPr>
-      <w:hyperlink r:id="rId10" w:history="1">
+      <w:hyperlink r:id="rId9" w:history="1">
         <w:r>
           <w:rPr>
             <w:rStyle w:val="Hyperlink"/>
@@ -1677,6 +1654,7 @@
       <w:r>
         <w:rPr>
           <w:noProof/>
+          <w:lang w:eastAsia="en-GB"/>
         </w:rPr>
         <mc:AlternateContent>
           <mc:Choice Requires="wps">
@@ -1693,7 +1671,7 @@
                 <wp:effectExtent l="0" t="0" r="0" b="0"/>
                 <wp:wrapNone/>
                 <wp:docPr id="5" name="Rectangle 5">
-                  <a:hlinkClick xmlns:a="http://schemas.openxmlformats.org/drawingml/2006/main" r:id="rId11"/>
+                  <a:hlinkClick xmlns:a="http://schemas.openxmlformats.org/drawingml/2006/main" r:id="rId10"/>
                 </wp:docPr>
                 <wp:cNvGraphicFramePr/>
                 <a:graphic xmlns:a="http://schemas.openxmlformats.org/drawingml/2006/main">
@@ -1741,7 +1719,7 @@
               </wp:anchor>
             </w:drawing>
           </mc:Choice>
-          <mc:Fallback xmlns:w16cex="http://schemas.microsoft.com/office/word/2018/wordml/cex" xmlns:w16="http://schemas.microsoft.com/office/word/2018/wordml">
+          <mc:Fallback xmlns:w16="http://schemas.microsoft.com/office/word/2018/wordml" xmlns:w16cex="http://schemas.microsoft.com/office/word/2018/wordml/cex" xmlns:w16cid="http://schemas.microsoft.com/office/word/2016/wordml/cid" xmlns:am3d="http://schemas.microsoft.com/office/drawing/2017/model3d" xmlns:aink="http://schemas.microsoft.com/office/drawing/2016/ink" xmlns:cx8="http://schemas.microsoft.com/office/drawing/2016/5/14/chartex" xmlns:cx7="http://schemas.microsoft.com/office/drawing/2016/5/13/chartex" xmlns:cx6="http://schemas.microsoft.com/office/drawing/2016/5/12/chartex" xmlns:cx5="http://schemas.microsoft.com/office/drawing/2016/5/11/chartex" xmlns:cx4="http://schemas.microsoft.com/office/drawing/2016/5/10/chartex" xmlns:cx3="http://schemas.microsoft.com/office/drawing/2016/5/9/chartex" xmlns:cx2="http://schemas.microsoft.com/office/drawing/2015/10/21/chartex">
             <w:pict>
               <v:rect w14:anchorId="17AD6CEE" id="Rectangle 5" o:spid="_x0000_s1026" href="http://www.nihrcrsu.org/" style="position:absolute;margin-left:336.5pt;margin-top:71pt;width:19pt;height:9pt;z-index:251659264;visibility:visible;mso-wrap-style:square;mso-wrap-distance-left:9pt;mso-wrap-distance-top:0;mso-wrap-distance-right:9pt;mso-wrap-distance-bottom:0;mso-position-horizontal:absolute;mso-position-horizontal-relative:text;mso-position-vertical:absolute;mso-position-vertical-relative:text;v-text-anchor:middle" o:gfxdata="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" o:button="t" filled="f" stroked="f" strokeweight="1pt">
                 <v:fill o:detectmouseclick="t"/>
@@ -1753,6 +1731,7 @@
       <w:r>
         <w:rPr>
           <w:noProof/>
+          <w:lang w:eastAsia="en-GB"/>
         </w:rPr>
         <w:drawing>
           <wp:inline distT="0" distB="0" distL="0" distR="0" wp14:anchorId="669C6D5E" wp14:editId="0AF921A2">
@@ -1770,7 +1749,7 @@
                     <pic:cNvPicPr/>
                   </pic:nvPicPr>
                   <pic:blipFill>
-                    <a:blip r:embed="rId12"/>
+                    <a:blip r:embed="rId11"/>
                     <a:stretch>
                       <a:fillRect/>
                     </a:stretch>
@@ -1810,7 +1789,7 @@
 </file>
 
 <file path=word/numbering.xml><?xml version="1.0" encoding="utf-8"?>
-<w:numbering xmlns:wpc="http://schemas.microsoft.com/office/word/2010/wordprocessingCanvas" xmlns:cx="http://schemas.microsoft.com/office/drawing/2014/chartex" xmlns:cx1="http://schemas.microsoft.com/office/drawing/2015/9/8/chartex" xmlns:cx2="http://schemas.microsoft.com/office/drawing/2015/10/21/chartex" xmlns:cx3="http://schemas.microsoft.com/office/drawing/2016/5/9/chartex" xmlns:cx4="http://schemas.microsoft.com/office/drawing/2016/5/10/chartex" xmlns:cx5="http://schemas.microsoft.com/office/drawing/2016/5/11/chartex" xmlns:cx6="http://schemas.microsoft.com/office/drawing/2016/5/12/chartex" xmlns:cx7="http://schemas.microsoft.com/office/drawing/2016/5/13/chartex" xmlns:cx8="http://schemas.microsoft.com/office/drawing/2016/5/14/chartex" xmlns:mc="http://schemas.openxmlformats.org/markup-compatibility/2006" xmlns:aink="http://schemas.microsoft.com/office/drawing/2016/ink" xmlns:am3d="http://schemas.microsoft.com/office/drawing/2017/model3d" xmlns:o="urn:schemas-microsoft-com:office:office" xmlns:r="http://schemas.openxmlformats.org/officeDocument/2006/relationships" xmlns:m="http://schemas.openxmlformats.org/officeDocument/2006/math" xmlns:v="urn:schemas-microsoft-com:vml" xmlns:wp14="http://schemas.microsoft.com/office/word/2010/wordprocessingDrawing" xmlns:wp="http://schemas.openxmlformats.org/drawingml/2006/wordprocessingDrawing" xmlns:w10="urn:schemas-microsoft-com:office:word" xmlns:w="http://schemas.openxmlformats.org/wordprocessingml/2006/main" xmlns:w14="http://schemas.microsoft.com/office/word/2010/wordml" xmlns:w15="http://schemas.microsoft.com/office/word/2012/wordml" xmlns:w16cid="http://schemas.microsoft.com/office/word/2016/wordml/cid" xmlns:w16se="http://schemas.microsoft.com/office/word/2015/wordml/symex" xmlns:wpg="http://schemas.microsoft.com/office/word/2010/wordprocessingGroup" xmlns:wpi="http://schemas.microsoft.com/office/word/2010/wordprocessingInk" xmlns:wne="http://schemas.microsoft.com/office/word/2006/wordml" xmlns:wps="http://schemas.microsoft.com/office/word/2010/wordprocessingShape" mc:Ignorable="w14 w15 w16se w16cid wp14">
+<w:numbering xmlns:wpc="http://schemas.microsoft.com/office/word/2010/wordprocessingCanvas" xmlns:cx="http://schemas.microsoft.com/office/drawing/2014/chartex" xmlns:cx1="http://schemas.microsoft.com/office/drawing/2015/9/8/chartex" xmlns:mc="http://schemas.openxmlformats.org/markup-compatibility/2006" xmlns:o="urn:schemas-microsoft-com:office:office" xmlns:r="http://schemas.openxmlformats.org/officeDocument/2006/relationships" xmlns:m="http://schemas.openxmlformats.org/officeDocument/2006/math" xmlns:v="urn:schemas-microsoft-com:vml" xmlns:wp14="http://schemas.microsoft.com/office/word/2010/wordprocessingDrawing" xmlns:wp="http://schemas.openxmlformats.org/drawingml/2006/wordprocessingDrawing" xmlns:w10="urn:schemas-microsoft-com:office:word" xmlns:w="http://schemas.openxmlformats.org/wordprocessingml/2006/main" xmlns:w14="http://schemas.microsoft.com/office/word/2010/wordml" xmlns:w15="http://schemas.microsoft.com/office/word/2012/wordml" xmlns:w16se="http://schemas.microsoft.com/office/word/2015/wordml/symex" xmlns:wpg="http://schemas.microsoft.com/office/word/2010/wordprocessingGroup" xmlns:wpi="http://schemas.microsoft.com/office/word/2010/wordprocessingInk" xmlns:wne="http://schemas.microsoft.com/office/word/2006/wordml" xmlns:wps="http://schemas.microsoft.com/office/word/2010/wordprocessingShape" mc:Ignorable="w14 w15 w16se wp14">
   <w:abstractNum w:abstractNumId="0" w15:restartNumberingAfterBreak="0">
     <w:nsid w:val="150D44D9"/>
     <w:multiLevelType w:val="hybridMultilevel"/>
@@ -2691,7 +2670,7 @@
 </file>
 
 <file path=word/styles.xml><?xml version="1.0" encoding="utf-8"?>
-<w:styles xmlns:mc="http://schemas.openxmlformats.org/markup-compatibility/2006" xmlns:r="http://schemas.openxmlformats.org/officeDocument/2006/relationships" xmlns:w="http://schemas.openxmlformats.org/wordprocessingml/2006/main" xmlns:w14="http://schemas.microsoft.com/office/word/2010/wordml" xmlns:w15="http://schemas.microsoft.com/office/word/2012/wordml" xmlns:w16cid="http://schemas.microsoft.com/office/word/2016/wordml/cid" xmlns:w16se="http://schemas.microsoft.com/office/word/2015/wordml/symex" mc:Ignorable="w14 w15 w16se w16cid">
+<w:styles xmlns:mc="http://schemas.openxmlformats.org/markup-compatibility/2006" xmlns:r="http://schemas.openxmlformats.org/officeDocument/2006/relationships" xmlns:w="http://schemas.openxmlformats.org/wordprocessingml/2006/main" xmlns:w14="http://schemas.microsoft.com/office/word/2010/wordml" xmlns:w15="http://schemas.microsoft.com/office/word/2012/wordml" xmlns:w16se="http://schemas.microsoft.com/office/word/2015/wordml/symex" mc:Ignorable="w14 w15 w16se">
   <w:docDefaults>
     <w:rPrDefault>
       <w:rPr>
@@ -2707,7 +2686,7 @@
       </w:pPr>
     </w:pPrDefault>
   </w:docDefaults>
-  <w:latentStyles w:defLockedState="0" w:defUIPriority="99" w:defSemiHidden="0" w:defUnhideWhenUsed="0" w:defQFormat="0" w:count="376">
+  <w:latentStyles w:defLockedState="0" w:defUIPriority="99" w:defSemiHidden="0" w:defUnhideWhenUsed="0" w:defQFormat="0" w:count="371">
     <w:lsdException w:name="Normal" w:uiPriority="0" w:qFormat="1"/>
     <w:lsdException w:name="heading 1" w:uiPriority="9" w:qFormat="1"/>
     <w:lsdException w:name="heading 2" w:semiHidden="1" w:uiPriority="9" w:unhideWhenUsed="1" w:qFormat="1"/>
@@ -3079,11 +3058,6 @@
     <w:lsdException w:name="List Table 5 Dark Accent 6" w:uiPriority="50"/>
     <w:lsdException w:name="List Table 6 Colorful Accent 6" w:uiPriority="51"/>
     <w:lsdException w:name="List Table 7 Colorful Accent 6" w:uiPriority="52"/>
-    <w:lsdException w:name="Mention" w:semiHidden="1" w:unhideWhenUsed="1"/>
-    <w:lsdException w:name="Smart Hyperlink" w:semiHidden="1" w:unhideWhenUsed="1"/>
-    <w:lsdException w:name="Hashtag" w:semiHidden="1" w:unhideWhenUsed="1"/>
-    <w:lsdException w:name="Unresolved Mention" w:semiHidden="1" w:unhideWhenUsed="1"/>
-    <w:lsdException w:name="Smart Link" w:semiHidden="1" w:unhideWhenUsed="1"/>
   </w:latentStyles>
   <w:style w:type="paragraph" w:default="1" w:styleId="Normal">
     <w:name w:val="Normal"/>
@@ -3187,7 +3161,7 @@
       <w:u w:val="single"/>
     </w:rPr>
   </w:style>
-  <w:style w:type="character" w:styleId="UnresolvedMention">
+  <w:style w:type="character" w:customStyle="1" w:styleId="UnresolvedMention">
     <w:name w:val="Unresolved Mention"/>
     <w:basedOn w:val="DefaultParagraphFont"/>
     <w:uiPriority w:val="99"/>
@@ -3789,18 +3763,18 @@
 </file>
 
 <file path=customXml/item2.xml><?xml version="1.0" encoding="utf-8"?>
+<p:properties xmlns:p="http://schemas.microsoft.com/office/2006/metadata/properties" xmlns:xsi="http://www.w3.org/2001/XMLSchema-instance" xmlns:pc="http://schemas.microsoft.com/office/infopath/2007/PartnerControls">
+  <documentManagement/>
+</p:properties>
+</file>
+
+<file path=customXml/item3.xml><?xml version="1.0" encoding="utf-8"?>
 <?mso-contentType ?>
 <FormTemplates xmlns="http://schemas.microsoft.com/sharepoint/v3/contenttype/forms">
   <Display>DocumentLibraryForm</Display>
   <Edit>DocumentLibraryForm</Edit>
   <New>DocumentLibraryForm</New>
 </FormTemplates>
-</file>
-
-<file path=customXml/item3.xml><?xml version="1.0" encoding="utf-8"?>
-<p:properties xmlns:p="http://schemas.microsoft.com/office/2006/metadata/properties" xmlns:xsi="http://www.w3.org/2001/XMLSchema-instance" xmlns:pc="http://schemas.microsoft.com/office/infopath/2007/PartnerControls">
-  <documentManagement/>
-</p:properties>
 </file>
 
 <file path=customXml/itemProps1.xml><?xml version="1.0" encoding="utf-8"?>
@@ -3823,14 +3797,6 @@
 </file>
 
 <file path=customXml/itemProps2.xml><?xml version="1.0" encoding="utf-8"?>
-<ds:datastoreItem xmlns:ds="http://schemas.openxmlformats.org/officeDocument/2006/customXml" ds:itemID="{C4B6D160-4D73-4448-B7FF-27A3603783A4}">
-  <ds:schemaRefs>
-    <ds:schemaRef ds:uri="http://schemas.microsoft.com/sharepoint/v3/contenttype/forms"/>
-  </ds:schemaRefs>
-</ds:datastoreItem>
-</file>
-
-<file path=customXml/itemProps3.xml><?xml version="1.0" encoding="utf-8"?>
 <ds:datastoreItem xmlns:ds="http://schemas.openxmlformats.org/officeDocument/2006/customXml" ds:itemID="{D80D9507-5123-4D9A-AC45-A1507A05DA52}">
   <ds:schemaRefs>
     <ds:schemaRef ds:uri="http://purl.org/dc/dcmitype/"/>
@@ -3845,4 +3811,12 @@
     <ds:schemaRef ds:uri="http://www.w3.org/XML/1998/namespace"/>
   </ds:schemaRefs>
 </ds:datastoreItem>
+</file>
+
+<file path=customXml/itemProps3.xml><?xml version="1.0" encoding="utf-8"?>
+<ds:datastoreItem xmlns:ds="http://schemas.openxmlformats.org/officeDocument/2006/customXml" ds:itemID="{C4B6D160-4D73-4448-B7FF-27A3603783A4}">
+  <ds:schemaRefs>
+    <ds:schemaRef ds:uri="http://schemas.microsoft.com/sharepoint/v3/contenttype/forms"/>
+  </ds:schemaRefs>
+</ds:datastoreItem>
 </file>
</xml_diff>

<commit_message>
Lengthened forest plots and added x-axis width functionality. Also extra FAQ regarding Bayesian and continuity corrections
</commit_message>
<xml_diff>
--- a/www/Trouble shooting page 0.2.docx
+++ b/www/Trouble shooting page 0.2.docx
@@ -22,8 +22,13 @@
       <w:r>
         <w:t xml:space="preserve">Written by </w:t>
       </w:r>
+      <w:proofErr w:type="spellStart"/>
       <w:r>
-        <w:t>Yiqiao Xin, Alex Sutton</w:t>
+        <w:t>Yiqiao</w:t>
+      </w:r>
+      <w:proofErr w:type="spellEnd"/>
+      <w:r>
+        <w:t xml:space="preserve"> Xin, Alex Sutton</w:t>
       </w:r>
     </w:p>
     <w:p>
@@ -58,7 +63,15 @@
         <w:t>requested</w:t>
       </w:r>
       <w:r>
-        <w:t xml:space="preserve"> to check this trouble shooting page before contacting us</w:t>
+        <w:t xml:space="preserve"> to check this </w:t>
+      </w:r>
+      <w:proofErr w:type="gramStart"/>
+      <w:r>
+        <w:t>trouble shooting</w:t>
+      </w:r>
+      <w:proofErr w:type="gramEnd"/>
+      <w:r>
+        <w:t xml:space="preserve"> page before contacting us</w:t>
       </w:r>
       <w:r>
         <w:t xml:space="preserve"> </w:t>
@@ -366,7 +379,15 @@
               <w:t xml:space="preserve"> a</w:t>
             </w:r>
             <w:r>
-              <w:t xml:space="preserve"> tab separated file. </w:t>
+              <w:t xml:space="preserve"> </w:t>
+            </w:r>
+            <w:proofErr w:type="gramStart"/>
+            <w:r>
+              <w:t>tab separated</w:t>
+            </w:r>
+            <w:proofErr w:type="gramEnd"/>
+            <w:r>
+              <w:t xml:space="preserve"> file. </w:t>
             </w:r>
             <w:r>
               <w:rPr>
@@ -376,7 +397,23 @@
               <w:t>We recommend inputting treatment labels into Excel (csv, comma delimited format) first, and then copy and paste into the label box</w:t>
             </w:r>
             <w:r>
-              <w:t>. This makes sure the two columns ‘Number’ and ‘Label’ are separated by tabspace.</w:t>
+              <w:t xml:space="preserve">. This makes sure the two columns ‘Number’ and ‘Label’ </w:t>
+            </w:r>
+            <w:proofErr w:type="gramStart"/>
+            <w:r>
+              <w:t>are separated</w:t>
+            </w:r>
+            <w:proofErr w:type="gramEnd"/>
+            <w:r>
+              <w:t xml:space="preserve"> by </w:t>
+            </w:r>
+            <w:proofErr w:type="spellStart"/>
+            <w:r>
+              <w:t>tabspace</w:t>
+            </w:r>
+            <w:proofErr w:type="spellEnd"/>
+            <w:r>
+              <w:t>.</w:t>
             </w:r>
           </w:p>
         </w:tc>
@@ -470,6 +507,9 @@
         <w:tc>
           <w:tcPr>
             <w:tcW w:w="851" w:type="dxa"/>
+            <w:tcBorders>
+              <w:bottom w:val="nil"/>
+            </w:tcBorders>
           </w:tcPr>
           <w:p>
             <w:pPr>
@@ -484,6 +524,9 @@
         <w:tc>
           <w:tcPr>
             <w:tcW w:w="5704" w:type="dxa"/>
+            <w:tcBorders>
+              <w:bottom w:val="nil"/>
+            </w:tcBorders>
           </w:tcPr>
           <w:p>
             <w:pPr>
@@ -506,13 +549,24 @@
         <w:tc>
           <w:tcPr>
             <w:tcW w:w="7403" w:type="dxa"/>
-          </w:tcPr>
-          <w:p>
-            <w:pPr>
-              <w:spacing w:before="120" w:after="120"/>
-            </w:pPr>
-            <w:r>
-              <w:t xml:space="preserve">The app cannot synthesize the studies </w:t>
+            <w:tcBorders>
+              <w:bottom w:val="nil"/>
+            </w:tcBorders>
+          </w:tcPr>
+          <w:p>
+            <w:pPr>
+              <w:spacing w:before="120" w:after="120"/>
+            </w:pPr>
+            <w:r>
+              <w:t xml:space="preserve">The app cannot synthesize the </w:t>
+            </w:r>
+            <w:proofErr w:type="gramStart"/>
+            <w:r>
+              <w:t>studies</w:t>
+            </w:r>
+            <w:proofErr w:type="gramEnd"/>
+            <w:r>
+              <w:t xml:space="preserve"> </w:t>
             </w:r>
             <w:r>
               <w:t xml:space="preserve">which </w:t>
@@ -527,10 +581,23 @@
               <w:t xml:space="preserve"> single arm</w:t>
             </w:r>
             <w:r>
-              <w:t>. Please remove the single arm study</w:t>
-            </w:r>
-            <w:r>
-              <w:t>(ies)</w:t>
+              <w:t xml:space="preserve">. Please remove the single arm </w:t>
+            </w:r>
+            <w:proofErr w:type="gramStart"/>
+            <w:r>
+              <w:t>study</w:t>
+            </w:r>
+            <w:r>
+              <w:t>(</w:t>
+            </w:r>
+            <w:proofErr w:type="spellStart"/>
+            <w:proofErr w:type="gramEnd"/>
+            <w:r>
+              <w:t>ies</w:t>
+            </w:r>
+            <w:proofErr w:type="spellEnd"/>
+            <w:r>
+              <w:t>)</w:t>
             </w:r>
             <w:r>
               <w:t>.</w:t>
@@ -542,6 +609,9 @@
         <w:tc>
           <w:tcPr>
             <w:tcW w:w="851" w:type="dxa"/>
+            <w:tcBorders>
+              <w:top w:val="nil"/>
+            </w:tcBorders>
           </w:tcPr>
           <w:p>
             <w:pPr>
@@ -557,6 +627,9 @@
         <w:tc>
           <w:tcPr>
             <w:tcW w:w="5704" w:type="dxa"/>
+            <w:tcBorders>
+              <w:top w:val="nil"/>
+            </w:tcBorders>
           </w:tcPr>
           <w:p>
             <w:pPr>
@@ -583,13 +656,21 @@
               <w:t>(comma delimited</w:t>
             </w:r>
             <w:r>
-              <w:t>) format ?</w:t>
-            </w:r>
+              <w:t xml:space="preserve">) </w:t>
+            </w:r>
+            <w:proofErr w:type="gramStart"/>
+            <w:r>
+              <w:t>format ?</w:t>
+            </w:r>
+            <w:proofErr w:type="gramEnd"/>
           </w:p>
         </w:tc>
         <w:tc>
           <w:tcPr>
             <w:tcW w:w="7403" w:type="dxa"/>
+            <w:tcBorders>
+              <w:top w:val="nil"/>
+            </w:tcBorders>
           </w:tcPr>
           <w:p>
             <w:pPr>
@@ -602,7 +683,15 @@
               <w:t>,</w:t>
             </w:r>
             <w:r>
-              <w:t xml:space="preserve"> only this format can be recognised by the app. A common mistake is saving the data with the format of </w:t>
+              <w:t xml:space="preserve"> only this format </w:t>
+            </w:r>
+            <w:proofErr w:type="gramStart"/>
+            <w:r>
+              <w:t>can be recognised</w:t>
+            </w:r>
+            <w:proofErr w:type="gramEnd"/>
+            <w:r>
+              <w:t xml:space="preserve"> by the app. A common mistake is saving the data with the format of </w:t>
             </w:r>
             <w:r>
               <w:rPr>
@@ -657,7 +746,15 @@
               <w:t>Does the data contain thousand separators</w:t>
             </w:r>
             <w:r>
-              <w:t xml:space="preserve"> (. or ,) </w:t>
+              <w:t xml:space="preserve"> (. </w:t>
+            </w:r>
+            <w:proofErr w:type="gramStart"/>
+            <w:r>
+              <w:t>or ,</w:t>
+            </w:r>
+            <w:proofErr w:type="gramEnd"/>
+            <w:r>
+              <w:t xml:space="preserve">) </w:t>
             </w:r>
             <w:r>
               <w:t>?</w:t>
@@ -676,7 +773,12 @@
               <w:spacing w:before="120" w:after="120"/>
             </w:pPr>
             <w:r>
-              <w:t>Please remove any thousand separators from the data.</w:t>
+              <w:t>Please remove any th</w:t>
+            </w:r>
+            <w:bookmarkStart w:id="0" w:name="_GoBack"/>
+            <w:bookmarkEnd w:id="0"/>
+            <w:r>
+              <w:t>ousand separators from the data.</w:t>
             </w:r>
           </w:p>
         </w:tc>
@@ -687,7 +789,7 @@
             <w:tcW w:w="851" w:type="dxa"/>
             <w:tcBorders>
               <w:top w:val="nil"/>
-              <w:bottom w:val="single" w:sz="4" w:space="0" w:color="auto"/>
+              <w:bottom w:val="nil"/>
             </w:tcBorders>
           </w:tcPr>
           <w:p>
@@ -705,7 +807,7 @@
             <w:tcW w:w="5704" w:type="dxa"/>
             <w:tcBorders>
               <w:top w:val="nil"/>
-              <w:bottom w:val="single" w:sz="4" w:space="0" w:color="auto"/>
+              <w:bottom w:val="nil"/>
             </w:tcBorders>
           </w:tcPr>
           <w:p>
@@ -749,13 +851,18 @@
               <w:t>?</w:t>
             </w:r>
           </w:p>
+          <w:p>
+            <w:pPr>
+              <w:spacing w:before="120" w:after="120"/>
+            </w:pPr>
+          </w:p>
         </w:tc>
         <w:tc>
           <w:tcPr>
             <w:tcW w:w="7403" w:type="dxa"/>
             <w:tcBorders>
               <w:top w:val="nil"/>
-              <w:bottom w:val="single" w:sz="4" w:space="0" w:color="auto"/>
+              <w:bottom w:val="nil"/>
             </w:tcBorders>
           </w:tcPr>
           <w:p>
@@ -787,7 +894,15 @@
               <w:t xml:space="preserve">when </w:t>
             </w:r>
             <w:r>
-              <w:t>there are very few events for certain treatments</w:t>
+              <w:t xml:space="preserve">there are very few </w:t>
+            </w:r>
+            <w:proofErr w:type="gramStart"/>
+            <w:r>
+              <w:t>events for certain</w:t>
+            </w:r>
+            <w:proofErr w:type="gramEnd"/>
+            <w:r>
+              <w:t xml:space="preserve"> treatments</w:t>
             </w:r>
             <w:r>
               <w:t>, the c</w:t>
@@ -835,6 +950,7 @@
               <w:spacing w:before="120" w:after="120"/>
               <w:contextualSpacing w:val="0"/>
             </w:pPr>
+            <w:proofErr w:type="gramStart"/>
             <w:r>
               <w:t xml:space="preserve">If 0s are contained in the pairwise studies (i.e. studies that contain only 2 arms): unless both arms have 0 outcome, the analysis will automatically </w:t>
             </w:r>
@@ -857,7 +973,19 @@
               <w:t>)</w:t>
             </w:r>
             <w:r>
-              <w:t xml:space="preserve"> and the result will show as normal. If both arms have 0 outcome, the entire study will be removed from the frequentist analysis.</w:t>
+              <w:t xml:space="preserve"> and the result will show as normal.</w:t>
+            </w:r>
+            <w:proofErr w:type="gramEnd"/>
+            <w:r>
+              <w:t xml:space="preserve"> If both arms have </w:t>
+            </w:r>
+            <w:proofErr w:type="gramStart"/>
+            <w:r>
+              <w:t>0</w:t>
+            </w:r>
+            <w:proofErr w:type="gramEnd"/>
+            <w:r>
+              <w:t xml:space="preserve"> outcome, the entire study will be removed from the frequentist analysis.</w:t>
             </w:r>
           </w:p>
           <w:p>
@@ -871,10 +999,26 @@
               <w:contextualSpacing w:val="0"/>
             </w:pPr>
             <w:r>
-              <w:t xml:space="preserve">If the 0s are contained in the multi-arm studies: the arms that contain 0 outcomes will be removed first, leaving the arms that do not contain 0 outcome in the analysis. If </w:t>
-            </w:r>
-            <w:r>
-              <w:t xml:space="preserve">only one arm left after removing the 0 outcome arms, the app will run into an error due to missing treatment effect. In this case, users will need to apply </w:t>
+              <w:t xml:space="preserve">If the </w:t>
+            </w:r>
+            <w:proofErr w:type="gramStart"/>
+            <w:r>
+              <w:t>0s</w:t>
+            </w:r>
+            <w:proofErr w:type="gramEnd"/>
+            <w:r>
+              <w:t xml:space="preserve"> are contained in the multi-arm studies: the arms that contain 0 outcomes will be removed first, leaving the arms that do not contain 0 outcome in the analysis. If </w:t>
+            </w:r>
+            <w:r>
+              <w:t xml:space="preserve">only one arm left after removing the </w:t>
+            </w:r>
+            <w:proofErr w:type="gramStart"/>
+            <w:r>
+              <w:t>0</w:t>
+            </w:r>
+            <w:proofErr w:type="gramEnd"/>
+            <w:r>
+              <w:t xml:space="preserve"> outcome arms, the app will run into an error due to missing treatment effect. In this case, users will need to apply </w:t>
             </w:r>
             <w:r>
               <w:t>a “</w:t>
@@ -893,6 +1037,72 @@
             </w:r>
             <w:r>
               <w:t>.</w:t>
+            </w:r>
+          </w:p>
+        </w:tc>
+      </w:tr>
+      <w:tr>
+        <w:tc>
+          <w:tcPr>
+            <w:tcW w:w="851" w:type="dxa"/>
+            <w:tcBorders>
+              <w:top w:val="nil"/>
+              <w:bottom w:val="single" w:sz="4" w:space="0" w:color="auto"/>
+            </w:tcBorders>
+          </w:tcPr>
+          <w:p>
+            <w:pPr>
+              <w:spacing w:before="120" w:after="120"/>
+              <w:jc w:val="center"/>
+            </w:pPr>
+            <w:r>
+              <w:lastRenderedPageBreak/>
+              <w:t>2.6</w:t>
+            </w:r>
+          </w:p>
+        </w:tc>
+        <w:tc>
+          <w:tcPr>
+            <w:tcW w:w="5704" w:type="dxa"/>
+            <w:tcBorders>
+              <w:top w:val="nil"/>
+              <w:bottom w:val="single" w:sz="4" w:space="0" w:color="auto"/>
+            </w:tcBorders>
+          </w:tcPr>
+          <w:p>
+            <w:pPr>
+              <w:spacing w:before="120" w:after="120"/>
+            </w:pPr>
+            <w:r>
+              <w:t>Have you included continuity corrections to your (binary) data?</w:t>
+            </w:r>
+          </w:p>
+        </w:tc>
+        <w:tc>
+          <w:tcPr>
+            <w:tcW w:w="7403" w:type="dxa"/>
+            <w:tcBorders>
+              <w:top w:val="nil"/>
+              <w:bottom w:val="single" w:sz="4" w:space="0" w:color="auto"/>
+            </w:tcBorders>
+          </w:tcPr>
+          <w:p>
+            <w:pPr>
+              <w:spacing w:before="120" w:after="120"/>
+            </w:pPr>
+            <w:r>
+              <w:t xml:space="preserve">Unfortunately, for Bayesian analysis the </w:t>
+            </w:r>
+            <w:proofErr w:type="spellStart"/>
+            <w:r>
+              <w:rPr>
+                <w:i/>
+              </w:rPr>
+              <w:t>gemtc</w:t>
+            </w:r>
+            <w:proofErr w:type="spellEnd"/>
+            <w:r>
+              <w:t xml:space="preserve"> package only takes integer values when working with binary data. For most cases, if you remove the corrections, the Bayesian analysis should cope with the zero cells, however, if this is not the case, please refer to point 2.5 above.</w:t>
             </w:r>
           </w:p>
         </w:tc>
@@ -947,7 +1157,6 @@
               <w:jc w:val="center"/>
             </w:pPr>
             <w:r>
-              <w:lastRenderedPageBreak/>
               <w:t>3.1</w:t>
             </w:r>
           </w:p>
@@ -964,8 +1173,13 @@
             <w:pPr>
               <w:spacing w:before="120" w:after="120"/>
             </w:pPr>
-            <w:r>
-              <w:t>Is the error shown in the sections displaying sensitivity analysis (analysis after excluding studies)</w:t>
+            <w:proofErr w:type="gramStart"/>
+            <w:r>
+              <w:t>Is the error shown</w:t>
+            </w:r>
+            <w:proofErr w:type="gramEnd"/>
+            <w:r>
+              <w:t xml:space="preserve"> in the sections displaying sensitivity analysis (analysis after excluding studies)</w:t>
             </w:r>
             <w:r>
               <w:t xml:space="preserve"> but not for the primary analysis?</w:t>
@@ -1003,8 +1217,13 @@
               </w:numPr>
               <w:spacing w:before="120" w:after="120"/>
             </w:pPr>
-            <w:r>
-              <w:t xml:space="preserve">the network is disconnected, and therefore the analysis cannot be performed. Please check the remaining studies and continue removing studies until only one network </w:t>
+            <w:proofErr w:type="gramStart"/>
+            <w:r>
+              <w:t>the</w:t>
+            </w:r>
+            <w:proofErr w:type="gramEnd"/>
+            <w:r>
+              <w:t xml:space="preserve"> network is disconnected, and therefore the analysis cannot be performed. Please check the remaining studies and continue removing studies until only one network </w:t>
             </w:r>
             <w:r>
               <w:t>remains</w:t>
@@ -1022,8 +1241,13 @@
               </w:numPr>
               <w:spacing w:before="120" w:after="120"/>
             </w:pPr>
-            <w:r>
-              <w:t>the reference treatment is removed from the analysis</w:t>
+            <w:proofErr w:type="gramStart"/>
+            <w:r>
+              <w:t>the</w:t>
+            </w:r>
+            <w:proofErr w:type="gramEnd"/>
+            <w:r>
+              <w:t xml:space="preserve"> reference treatment is removed from the analysis</w:t>
             </w:r>
             <w:r>
               <w:t>.</w:t>
@@ -1092,7 +1316,15 @@
               <w:spacing w:before="120" w:after="120"/>
             </w:pPr>
             <w:r>
-              <w:t xml:space="preserve">This is usually caused by the format of treatment labels, which may contain characters other than </w:t>
+              <w:t xml:space="preserve">This </w:t>
+            </w:r>
+            <w:proofErr w:type="gramStart"/>
+            <w:r>
+              <w:t>is usually caused</w:t>
+            </w:r>
+            <w:proofErr w:type="gramEnd"/>
+            <w:r>
+              <w:t xml:space="preserve"> by the format of treatment labels, which may contain characters other than </w:t>
             </w:r>
             <w:r>
               <w:t>letters, digits, and underscore (_).</w:t>
@@ -1115,8 +1347,13 @@
           <w:numId w:val="6"/>
         </w:numPr>
       </w:pPr>
+      <w:proofErr w:type="gramStart"/>
       <w:r>
-        <w:t>please start with only including two studies from your data, making sure the network is connected, and see if the result will show.</w:t>
+        <w:t>please</w:t>
+      </w:r>
+      <w:proofErr w:type="gramEnd"/>
+      <w:r>
+        <w:t xml:space="preserve"> start with only including two studies from your data, making sure the network is connected, and see if the result will show.</w:t>
       </w:r>
     </w:p>
     <w:p>
@@ -1139,8 +1376,13 @@
           <w:numId w:val="6"/>
         </w:numPr>
       </w:pPr>
+      <w:proofErr w:type="gramStart"/>
       <w:r>
-        <w:t xml:space="preserve">if yes, please add more studies </w:t>
+        <w:t>if</w:t>
+      </w:r>
+      <w:proofErr w:type="gramEnd"/>
+      <w:r>
+        <w:t xml:space="preserve"> yes, please add more studies </w:t>
       </w:r>
       <w:r>
         <w:t>gradually to identify the error.</w:t>
@@ -1274,8 +1516,13 @@
             <w:pPr>
               <w:spacing w:before="120" w:after="120"/>
             </w:pPr>
-            <w:r>
-              <w:t>This is usually caused by the large number of studies included.</w:t>
+            <w:proofErr w:type="gramStart"/>
+            <w:r>
+              <w:t>This is usually caused by the large number of studies included</w:t>
+            </w:r>
+            <w:proofErr w:type="gramEnd"/>
+            <w:r>
+              <w:t>.</w:t>
             </w:r>
             <w:r>
               <w:t xml:space="preserve"> A </w:t>
@@ -1287,13 +1534,25 @@
               <w:t xml:space="preserve">work-around is to try to load approximately </w:t>
             </w:r>
             <w:r>
-              <w:t>1/2 your data into the app at a time to produce this plot over 2 figures</w:t>
+              <w:t xml:space="preserve">1/2 your data into the app at a time to </w:t>
+            </w:r>
+            <w:r>
+              <w:lastRenderedPageBreak/>
+              <w:t>produce this plot over 2 figures</w:t>
             </w:r>
             <w:r>
               <w:t xml:space="preserve">. A key thing is to </w:t>
             </w:r>
             <w:r>
-              <w:t>make sure you don’t split data for the same comparisons over different plots</w:t>
+              <w:t xml:space="preserve">make sure you </w:t>
+            </w:r>
+            <w:proofErr w:type="gramStart"/>
+            <w:r>
+              <w:t>don’t</w:t>
+            </w:r>
+            <w:proofErr w:type="gramEnd"/>
+            <w:r>
+              <w:t xml:space="preserve"> split data for the same comparisons over different plots</w:t>
             </w:r>
             <w:r>
               <w:t>.</w:t>
@@ -1308,7 +1567,15 @@
               <w:t xml:space="preserve">t is only a summary of the entered data so this may work </w:t>
             </w:r>
             <w:r>
-              <w:t xml:space="preserve">to produce a 2-page summary plot. You, of cours, would </w:t>
+              <w:t xml:space="preserve">to produce a 2-page summary plot. You, of </w:t>
+            </w:r>
+            <w:proofErr w:type="spellStart"/>
+            <w:r>
+              <w:t>cours</w:t>
+            </w:r>
+            <w:proofErr w:type="spellEnd"/>
+            <w:r>
+              <w:t xml:space="preserve">, would </w:t>
             </w:r>
             <w:r>
               <w:t>then load all the data for analysis afterwards etc.</w:t>
@@ -1490,58 +1757,85 @@
               <w:spacing w:before="120" w:after="120"/>
             </w:pPr>
             <w:r>
-              <w:t>This is caused by the memory demanding computing process of the node splitting process in the app server on the web. If you use R</w:t>
-            </w:r>
-            <w:r>
-              <w:t>/RStudio</w:t>
-            </w:r>
-            <w:r>
-              <w:t xml:space="preserve">, this problem could be solved by downloading our codes </w:t>
+              <w:t xml:space="preserve">This </w:t>
+            </w:r>
+            <w:proofErr w:type="gramStart"/>
+            <w:r>
+              <w:t>is caused</w:t>
+            </w:r>
+            <w:proofErr w:type="gramEnd"/>
+            <w:r>
+              <w:t xml:space="preserve"> by the memory demanding computing process of the node splitting process in the app server on the web. If you use R</w:t>
+            </w:r>
+            <w:r>
+              <w:t>/</w:t>
+            </w:r>
+            <w:proofErr w:type="spellStart"/>
+            <w:r>
+              <w:t>RStudio</w:t>
+            </w:r>
+            <w:proofErr w:type="spellEnd"/>
+            <w:r>
+              <w:t xml:space="preserve">, this problem </w:t>
+            </w:r>
+            <w:proofErr w:type="gramStart"/>
+            <w:r>
+              <w:t>could be solved</w:t>
+            </w:r>
+            <w:proofErr w:type="gramEnd"/>
+            <w:r>
+              <w:t xml:space="preserve"> by downloading our codes </w:t>
             </w:r>
             <w:r>
               <w:t xml:space="preserve">for the app </w:t>
             </w:r>
             <w:r>
-              <w:t xml:space="preserve">on Github and </w:t>
+              <w:t xml:space="preserve">on </w:t>
+            </w:r>
+            <w:proofErr w:type="spellStart"/>
+            <w:r>
+              <w:t>Github</w:t>
+            </w:r>
+            <w:proofErr w:type="spellEnd"/>
+            <w:r>
+              <w:t xml:space="preserve"> and </w:t>
             </w:r>
             <w:r>
               <w:t>running</w:t>
             </w:r>
             <w:r>
-              <w:t xml:space="preserve"> the app from your R</w:t>
-            </w:r>
-            <w:r>
-              <w:t xml:space="preserve">Studio </w:t>
-            </w:r>
-            <w:r>
-              <w:t xml:space="preserve">console. Link to the Github repository: </w:t>
-            </w:r>
-            <w:bookmarkStart w:id="0" w:name="_GoBack"/>
-            <w:bookmarkEnd w:id="0"/>
-            <w:r>
-              <w:fldChar w:fldCharType="begin"/>
-            </w:r>
-            <w:r>
-              <w:instrText xml:space="preserve"> HYPERLINK "</w:instrText>
-            </w:r>
-            <w:r>
-              <w:instrText>https://github.com/CRSU-Apps/MetaInsight</w:instrText>
-            </w:r>
-            <w:r>
-              <w:instrText xml:space="preserve">" </w:instrText>
-            </w:r>
-            <w:r>
-              <w:fldChar w:fldCharType="separate"/>
-            </w:r>
-            <w:r>
-              <w:rPr>
-                <w:rStyle w:val="Hyperlink"/>
-              </w:rPr>
-              <w:t>https://github.com/CRSU-Apps/MetaInsight</w:t>
-            </w:r>
-            <w:r>
-              <w:fldChar w:fldCharType="end"/>
-            </w:r>
+              <w:t xml:space="preserve"> the app from your </w:t>
+            </w:r>
+            <w:proofErr w:type="spellStart"/>
+            <w:r>
+              <w:t>R</w:t>
+            </w:r>
+            <w:r>
+              <w:t>Studio</w:t>
+            </w:r>
+            <w:proofErr w:type="spellEnd"/>
+            <w:r>
+              <w:t xml:space="preserve"> </w:t>
+            </w:r>
+            <w:r>
+              <w:t xml:space="preserve">console. Link to the </w:t>
+            </w:r>
+            <w:proofErr w:type="spellStart"/>
+            <w:r>
+              <w:t>Github</w:t>
+            </w:r>
+            <w:proofErr w:type="spellEnd"/>
+            <w:r>
+              <w:t xml:space="preserve"> repository: </w:t>
+            </w:r>
+            <w:hyperlink r:id="rId9" w:history="1">
+              <w:r>
+                <w:rPr>
+                  <w:rStyle w:val="Hyperlink"/>
+                </w:rPr>
+                <w:t>https://github.com/CRSU-Apps/MetaInsight</w:t>
+              </w:r>
+            </w:hyperlink>
             <w:r>
               <w:t xml:space="preserve">. </w:t>
             </w:r>
@@ -1633,7 +1927,7 @@
           <w:rStyle w:val="Hyperlink"/>
         </w:rPr>
       </w:pPr>
-      <w:hyperlink r:id="rId9" w:history="1">
+      <w:hyperlink r:id="rId10" w:history="1">
         <w:r>
           <w:rPr>
             <w:rStyle w:val="Hyperlink"/>
@@ -1649,8 +1943,47 @@
         </w:rPr>
         <w:t>UK NIHR Complex Review Support Unit</w:t>
       </w:r>
-    </w:p>
-    <w:p>
+      <w:r>
+        <w:rPr>
+          <w:noProof/>
+          <w:lang w:eastAsia="en-GB"/>
+        </w:rPr>
+        <w:drawing>
+          <wp:inline distT="0" distB="0" distL="0" distR="0" wp14:anchorId="6A1EAA39" wp14:editId="06713F5D">
+            <wp:extent cx="8863330" cy="1061720"/>
+            <wp:effectExtent l="0" t="0" r="0" b="5080"/>
+            <wp:docPr id="3" name="Picture 3"/>
+            <wp:cNvGraphicFramePr>
+              <a:graphicFrameLocks xmlns:a="http://schemas.openxmlformats.org/drawingml/2006/main" noChangeAspect="1"/>
+            </wp:cNvGraphicFramePr>
+            <a:graphic xmlns:a="http://schemas.openxmlformats.org/drawingml/2006/main">
+              <a:graphicData uri="http://schemas.openxmlformats.org/drawingml/2006/picture">
+                <pic:pic xmlns:pic="http://schemas.openxmlformats.org/drawingml/2006/picture">
+                  <pic:nvPicPr>
+                    <pic:cNvPr id="1" name=""/>
+                    <pic:cNvPicPr/>
+                  </pic:nvPicPr>
+                  <pic:blipFill>
+                    <a:blip r:embed="rId11"/>
+                    <a:stretch>
+                      <a:fillRect/>
+                    </a:stretch>
+                  </pic:blipFill>
+                  <pic:spPr>
+                    <a:xfrm>
+                      <a:off x="0" y="0"/>
+                      <a:ext cx="8863330" cy="1061720"/>
+                    </a:xfrm>
+                    <a:prstGeom prst="rect">
+                      <a:avLst/>
+                    </a:prstGeom>
+                  </pic:spPr>
+                </pic:pic>
+              </a:graphicData>
+            </a:graphic>
+          </wp:inline>
+        </w:drawing>
+      </w:r>
       <w:r>
         <w:rPr>
           <w:noProof/>
@@ -1671,7 +2004,7 @@
                 <wp:effectExtent l="0" t="0" r="0" b="0"/>
                 <wp:wrapNone/>
                 <wp:docPr id="5" name="Rectangle 5">
-                  <a:hlinkClick xmlns:a="http://schemas.openxmlformats.org/drawingml/2006/main" r:id="rId10"/>
+                  <a:hlinkClick xmlns:a="http://schemas.openxmlformats.org/drawingml/2006/main" r:id="rId12"/>
                 </wp:docPr>
                 <wp:cNvGraphicFramePr/>
                 <a:graphic xmlns:a="http://schemas.openxmlformats.org/drawingml/2006/main">
@@ -1719,7 +2052,7 @@
               </wp:anchor>
             </w:drawing>
           </mc:Choice>
-          <mc:Fallback xmlns:w16="http://schemas.microsoft.com/office/word/2018/wordml" xmlns:w16cex="http://schemas.microsoft.com/office/word/2018/wordml/cex" xmlns:w16cid="http://schemas.microsoft.com/office/word/2016/wordml/cid" xmlns:am3d="http://schemas.microsoft.com/office/drawing/2017/model3d" xmlns:aink="http://schemas.microsoft.com/office/drawing/2016/ink" xmlns:cx8="http://schemas.microsoft.com/office/drawing/2016/5/14/chartex" xmlns:cx7="http://schemas.microsoft.com/office/drawing/2016/5/13/chartex" xmlns:cx6="http://schemas.microsoft.com/office/drawing/2016/5/12/chartex" xmlns:cx5="http://schemas.microsoft.com/office/drawing/2016/5/11/chartex" xmlns:cx4="http://schemas.microsoft.com/office/drawing/2016/5/10/chartex" xmlns:cx3="http://schemas.microsoft.com/office/drawing/2016/5/9/chartex" xmlns:cx2="http://schemas.microsoft.com/office/drawing/2015/10/21/chartex">
+          <mc:Fallback xmlns:cx2="http://schemas.microsoft.com/office/drawing/2015/10/21/chartex" xmlns:cx3="http://schemas.microsoft.com/office/drawing/2016/5/9/chartex" xmlns:cx4="http://schemas.microsoft.com/office/drawing/2016/5/10/chartex" xmlns:cx5="http://schemas.microsoft.com/office/drawing/2016/5/11/chartex" xmlns:cx6="http://schemas.microsoft.com/office/drawing/2016/5/12/chartex" xmlns:cx7="http://schemas.microsoft.com/office/drawing/2016/5/13/chartex" xmlns:cx8="http://schemas.microsoft.com/office/drawing/2016/5/14/chartex" xmlns:aink="http://schemas.microsoft.com/office/drawing/2016/ink" xmlns:am3d="http://schemas.microsoft.com/office/drawing/2017/model3d" xmlns:w16cid="http://schemas.microsoft.com/office/word/2016/wordml/cid" xmlns:w16cex="http://schemas.microsoft.com/office/word/2018/wordml/cex" xmlns:w16="http://schemas.microsoft.com/office/word/2018/wordml">
             <w:pict>
               <v:rect w14:anchorId="17AD6CEE" id="Rectangle 5" o:spid="_x0000_s1026" href="http://www.nihrcrsu.org/" style="position:absolute;margin-left:336.5pt;margin-top:71pt;width:19pt;height:9pt;z-index:251659264;visibility:visible;mso-wrap-style:square;mso-wrap-distance-left:9pt;mso-wrap-distance-top:0;mso-wrap-distance-right:9pt;mso-wrap-distance-bottom:0;mso-position-horizontal:absolute;mso-position-horizontal-relative:text;mso-position-vertical:absolute;mso-position-vertical-relative:text;v-text-anchor:middle" o:gfxdata="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" o:button="t" filled="f" stroked="f" strokeweight="1pt">
                 <v:fill o:detectmouseclick="t"/>
@@ -1728,50 +2061,7 @@
           </mc:Fallback>
         </mc:AlternateContent>
       </w:r>
-      <w:r>
-        <w:rPr>
-          <w:noProof/>
-          <w:lang w:eastAsia="en-GB"/>
-        </w:rPr>
-        <w:drawing>
-          <wp:inline distT="0" distB="0" distL="0" distR="0" wp14:anchorId="669C6D5E" wp14:editId="0AF921A2">
-            <wp:extent cx="8863330" cy="1061720"/>
-            <wp:effectExtent l="0" t="0" r="0" b="5080"/>
-            <wp:docPr id="3" name="Picture 3"/>
-            <wp:cNvGraphicFramePr>
-              <a:graphicFrameLocks xmlns:a="http://schemas.openxmlformats.org/drawingml/2006/main" noChangeAspect="1"/>
-            </wp:cNvGraphicFramePr>
-            <a:graphic xmlns:a="http://schemas.openxmlformats.org/drawingml/2006/main">
-              <a:graphicData uri="http://schemas.openxmlformats.org/drawingml/2006/picture">
-                <pic:pic xmlns:pic="http://schemas.openxmlformats.org/drawingml/2006/picture">
-                  <pic:nvPicPr>
-                    <pic:cNvPr id="1" name=""/>
-                    <pic:cNvPicPr/>
-                  </pic:nvPicPr>
-                  <pic:blipFill>
-                    <a:blip r:embed="rId11"/>
-                    <a:stretch>
-                      <a:fillRect/>
-                    </a:stretch>
-                  </pic:blipFill>
-                  <pic:spPr>
-                    <a:xfrm>
-                      <a:off x="0" y="0"/>
-                      <a:ext cx="8863330" cy="1061720"/>
-                    </a:xfrm>
-                    <a:prstGeom prst="rect">
-                      <a:avLst/>
-                    </a:prstGeom>
-                  </pic:spPr>
-                </pic:pic>
-              </a:graphicData>
-            </a:graphic>
-          </wp:inline>
-        </w:drawing>
-      </w:r>
     </w:p>
-    <w:p/>
-    <w:p/>
     <w:sectPr>
       <w:pgSz w:w="16838" w:h="11906" w:orient="landscape"/>
       <w:pgMar w:top="1440" w:right="1440" w:bottom="1440" w:left="1440" w:header="708" w:footer="708" w:gutter="0"/>
@@ -3540,6 +3830,21 @@
 </file>
 
 <file path=customXml/item1.xml><?xml version="1.0" encoding="utf-8"?>
+<?mso-contentType ?>
+<FormTemplates xmlns="http://schemas.microsoft.com/sharepoint/v3/contenttype/forms">
+  <Display>DocumentLibraryForm</Display>
+  <Edit>DocumentLibraryForm</Edit>
+  <New>DocumentLibraryForm</New>
+</FormTemplates>
+</file>
+
+<file path=customXml/item2.xml><?xml version="1.0" encoding="utf-8"?>
+<p:properties xmlns:p="http://schemas.microsoft.com/office/2006/metadata/properties" xmlns:xsi="http://www.w3.org/2001/XMLSchema-instance" xmlns:pc="http://schemas.microsoft.com/office/infopath/2007/PartnerControls">
+  <documentManagement/>
+</p:properties>
+</file>
+
+<file path=customXml/item3.xml><?xml version="1.0" encoding="utf-8"?>
 <ct:contentTypeSchema xmlns:ct="http://schemas.microsoft.com/office/2006/metadata/contentType" xmlns:ma="http://schemas.microsoft.com/office/2006/metadata/properties/metaAttributes" ct:_="" ma:_="" ma:contentTypeName="Document" ma:contentTypeID="0x010100E8EC76AE567E314194EC7C4E305B4CFD" ma:contentTypeVersion="13" ma:contentTypeDescription="Create a new document." ma:contentTypeScope="" ma:versionID="b70e99926b1a6b34bc79403e6e6f4137">
   <xsd:schema xmlns:xsd="http://www.w3.org/2001/XMLSchema" xmlns:xs="http://www.w3.org/2001/XMLSchema" xmlns:p="http://schemas.microsoft.com/office/2006/metadata/properties" xmlns:ns3="08de39af-c2b3-408b-b3b5-8c21512d5f9f" xmlns:ns4="8193f82a-3a2c-467d-8174-3f0d3ccc4c25" targetNamespace="http://schemas.microsoft.com/office/2006/metadata/properties" ma:root="true" ma:fieldsID="b4a0a5d9e7e5edc4a990b345fd359bc3" ns3:_="" ns4:_="">
     <xsd:import namespace="08de39af-c2b3-408b-b3b5-8c21512d5f9f"/>
@@ -3762,36 +4067,10 @@
 </ct:contentTypeSchema>
 </file>
 
-<file path=customXml/item2.xml><?xml version="1.0" encoding="utf-8"?>
-<p:properties xmlns:p="http://schemas.microsoft.com/office/2006/metadata/properties" xmlns:xsi="http://www.w3.org/2001/XMLSchema-instance" xmlns:pc="http://schemas.microsoft.com/office/infopath/2007/PartnerControls">
-  <documentManagement/>
-</p:properties>
-</file>
-
-<file path=customXml/item3.xml><?xml version="1.0" encoding="utf-8"?>
-<?mso-contentType ?>
-<FormTemplates xmlns="http://schemas.microsoft.com/sharepoint/v3/contenttype/forms">
-  <Display>DocumentLibraryForm</Display>
-  <Edit>DocumentLibraryForm</Edit>
-  <New>DocumentLibraryForm</New>
-</FormTemplates>
-</file>
-
 <file path=customXml/itemProps1.xml><?xml version="1.0" encoding="utf-8"?>
-<ds:datastoreItem xmlns:ds="http://schemas.openxmlformats.org/officeDocument/2006/customXml" ds:itemID="{2E4485A5-9C00-4F3E-91A5-07F1AC6F6059}">
+<ds:datastoreItem xmlns:ds="http://schemas.openxmlformats.org/officeDocument/2006/customXml" ds:itemID="{C4B6D160-4D73-4448-B7FF-27A3603783A4}">
   <ds:schemaRefs>
-    <ds:schemaRef ds:uri="http://schemas.microsoft.com/office/2006/metadata/contentType"/>
-    <ds:schemaRef ds:uri="http://schemas.microsoft.com/office/2006/metadata/properties/metaAttributes"/>
-    <ds:schemaRef ds:uri="http://www.w3.org/2001/XMLSchema"/>
-    <ds:schemaRef ds:uri="http://schemas.microsoft.com/office/2006/metadata/properties"/>
-    <ds:schemaRef ds:uri="08de39af-c2b3-408b-b3b5-8c21512d5f9f"/>
-    <ds:schemaRef ds:uri="8193f82a-3a2c-467d-8174-3f0d3ccc4c25"/>
-    <ds:schemaRef ds:uri="http://schemas.microsoft.com/office/2006/documentManagement/types"/>
-    <ds:schemaRef ds:uri="http://schemas.microsoft.com/office/infopath/2007/PartnerControls"/>
-    <ds:schemaRef ds:uri="http://schemas.openxmlformats.org/package/2006/metadata/core-properties"/>
-    <ds:schemaRef ds:uri="http://purl.org/dc/elements/1.1/"/>
-    <ds:schemaRef ds:uri="http://purl.org/dc/terms/"/>
-    <ds:schemaRef ds:uri="http://schemas.microsoft.com/internal/obd"/>
+    <ds:schemaRef ds:uri="http://schemas.microsoft.com/sharepoint/v3/contenttype/forms"/>
   </ds:schemaRefs>
 </ds:datastoreItem>
 </file>
@@ -3814,9 +4093,20 @@
 </file>
 
 <file path=customXml/itemProps3.xml><?xml version="1.0" encoding="utf-8"?>
-<ds:datastoreItem xmlns:ds="http://schemas.openxmlformats.org/officeDocument/2006/customXml" ds:itemID="{C4B6D160-4D73-4448-B7FF-27A3603783A4}">
+<ds:datastoreItem xmlns:ds="http://schemas.openxmlformats.org/officeDocument/2006/customXml" ds:itemID="{2E4485A5-9C00-4F3E-91A5-07F1AC6F6059}">
   <ds:schemaRefs>
-    <ds:schemaRef ds:uri="http://schemas.microsoft.com/sharepoint/v3/contenttype/forms"/>
+    <ds:schemaRef ds:uri="http://schemas.microsoft.com/office/2006/metadata/contentType"/>
+    <ds:schemaRef ds:uri="http://schemas.microsoft.com/office/2006/metadata/properties/metaAttributes"/>
+    <ds:schemaRef ds:uri="http://www.w3.org/2001/XMLSchema"/>
+    <ds:schemaRef ds:uri="http://schemas.microsoft.com/office/2006/metadata/properties"/>
+    <ds:schemaRef ds:uri="08de39af-c2b3-408b-b3b5-8c21512d5f9f"/>
+    <ds:schemaRef ds:uri="8193f82a-3a2c-467d-8174-3f0d3ccc4c25"/>
+    <ds:schemaRef ds:uri="http://schemas.microsoft.com/office/2006/documentManagement/types"/>
+    <ds:schemaRef ds:uri="http://schemas.microsoft.com/office/infopath/2007/PartnerControls"/>
+    <ds:schemaRef ds:uri="http://schemas.openxmlformats.org/package/2006/metadata/core-properties"/>
+    <ds:schemaRef ds:uri="http://purl.org/dc/elements/1.1/"/>
+    <ds:schemaRef ds:uri="http://purl.org/dc/terms/"/>
+    <ds:schemaRef ds:uri="http://schemas.microsoft.com/internal/obd"/>
   </ds:schemaRefs>
 </ds:datastoreItem>
 </file>
</xml_diff>

<commit_message>
PDF output increased for forest plots
</commit_message>
<xml_diff>
--- a/www/Trouble shooting page 0.2.docx
+++ b/www/Trouble shooting page 0.2.docx
@@ -22,13 +22,14 @@
       <w:r>
         <w:t xml:space="preserve">Written by </w:t>
       </w:r>
-      <w:proofErr w:type="spellStart"/>
       <w:r>
-        <w:t>Yiqiao</w:t>
+        <w:t xml:space="preserve">Yiqiao Xin, </w:t>
       </w:r>
-      <w:proofErr w:type="spellEnd"/>
       <w:r>
-        <w:t xml:space="preserve"> Xin, Alex Sutton</w:t>
+        <w:t xml:space="preserve">Clareece Nevill, </w:t>
+      </w:r>
+      <w:r>
+        <w:t>Alex Sutton</w:t>
       </w:r>
     </w:p>
     <w:p>
@@ -773,12 +774,7 @@
               <w:spacing w:before="120" w:after="120"/>
             </w:pPr>
             <w:r>
-              <w:t>Please remove any th</w:t>
-            </w:r>
-            <w:bookmarkStart w:id="0" w:name="_GoBack"/>
-            <w:bookmarkEnd w:id="0"/>
-            <w:r>
-              <w:t>ousand separators from the data.</w:t>
+              <w:t>Please remove any thousand separators from the data.</w:t>
             </w:r>
           </w:p>
         </w:tc>
@@ -1389,6 +1385,13 @@
       </w:r>
     </w:p>
     <w:p/>
+    <w:p/>
+    <w:p/>
+    <w:p/>
+    <w:p>
+      <w:bookmarkStart w:id="0" w:name="_GoBack"/>
+      <w:bookmarkEnd w:id="0"/>
+    </w:p>
     <w:p>
       <w:pPr>
         <w:pStyle w:val="ListParagraph"/>
@@ -1589,6 +1592,61 @@
             <w:tcW w:w="850" w:type="dxa"/>
             <w:tcBorders>
               <w:top w:val="nil"/>
+              <w:bottom w:val="nil"/>
+            </w:tcBorders>
+          </w:tcPr>
+          <w:p>
+            <w:pPr>
+              <w:spacing w:before="120" w:after="120"/>
+              <w:jc w:val="center"/>
+            </w:pPr>
+            <w:r>
+              <w:lastRenderedPageBreak/>
+              <w:t>1.2</w:t>
+            </w:r>
+          </w:p>
+        </w:tc>
+        <w:tc>
+          <w:tcPr>
+            <w:tcW w:w="5108" w:type="dxa"/>
+            <w:tcBorders>
+              <w:top w:val="nil"/>
+              <w:bottom w:val="nil"/>
+            </w:tcBorders>
+          </w:tcPr>
+          <w:p>
+            <w:pPr>
+              <w:spacing w:before="120" w:after="120"/>
+            </w:pPr>
+            <w:r>
+              <w:t>Plot results cannot be displayed fully</w:t>
+            </w:r>
+          </w:p>
+        </w:tc>
+        <w:tc>
+          <w:tcPr>
+            <w:tcW w:w="7715" w:type="dxa"/>
+            <w:tcBorders>
+              <w:top w:val="nil"/>
+              <w:bottom w:val="nil"/>
+            </w:tcBorders>
+          </w:tcPr>
+          <w:p>
+            <w:pPr>
+              <w:spacing w:before="120" w:after="120"/>
+            </w:pPr>
+            <w:r>
+              <w:t>We haven’t got any have better solutions at the moment other than suggesting users to adjust the browser resolution to 75% or less and check if the problem improves.</w:t>
+            </w:r>
+          </w:p>
+        </w:tc>
+      </w:tr>
+      <w:tr>
+        <w:tc>
+          <w:tcPr>
+            <w:tcW w:w="850" w:type="dxa"/>
+            <w:tcBorders>
+              <w:top w:val="nil"/>
               <w:bottom w:val="single" w:sz="4" w:space="0" w:color="auto"/>
             </w:tcBorders>
           </w:tcPr>
@@ -1599,8 +1657,7 @@
               <w:jc w:val="center"/>
             </w:pPr>
             <w:r>
-              <w:lastRenderedPageBreak/>
-              <w:t>1.2</w:t>
+              <w:t>1.3</w:t>
             </w:r>
           </w:p>
         </w:tc>
@@ -1617,10 +1674,7 @@
               <w:spacing w:before="120" w:after="120"/>
             </w:pPr>
             <w:r>
-              <w:t>Plot r</w:t>
-            </w:r>
-            <w:r>
-              <w:t>esults cannot be displayed fully</w:t>
+              <w:t>Frequentist/Bayesian forest plots are not showing all treatments</w:t>
             </w:r>
           </w:p>
         </w:tc>
@@ -1637,22 +1691,23 @@
               <w:spacing w:before="120" w:after="120"/>
             </w:pPr>
             <w:r>
-              <w:t>We haven’t got any have better solutions at the moment other than suggesting users</w:t>
-            </w:r>
-            <w:r>
-              <w:t xml:space="preserve"> to adjust the browser resolution to 75% or </w:t>
-            </w:r>
-            <w:r>
-              <w:t>less</w:t>
-            </w:r>
-            <w:r>
-              <w:t xml:space="preserve"> </w:t>
-            </w:r>
-            <w:r>
-              <w:t>and</w:t>
-            </w:r>
-            <w:r>
-              <w:t xml:space="preserve"> check if the problem improves. </w:t>
+              <w:t xml:space="preserve">This is likely due to there being too many treatments included in the network. When this happens, two forest plots </w:t>
+            </w:r>
+            <w:proofErr w:type="gramStart"/>
+            <w:r>
+              <w:t>are created</w:t>
+            </w:r>
+            <w:proofErr w:type="gramEnd"/>
+            <w:r>
+              <w:t xml:space="preserve">, but only the latter is presented in MetaInsight. </w:t>
+            </w:r>
+            <w:proofErr w:type="gramStart"/>
+            <w:r>
+              <w:t>To obtain the entire forest plot, either</w:t>
+            </w:r>
+            <w:proofErr w:type="gramEnd"/>
+            <w:r>
+              <w:t xml:space="preserve"> consider reducing the number of treatments in your network, or download the plot in PDF format (exporting as PDF has functionality to show both plots).</w:t>
             </w:r>
           </w:p>
         </w:tc>
@@ -1941,6 +1996,7 @@
         <w:rPr>
           <w:rStyle w:val="Hyperlink"/>
         </w:rPr>
+        <w:lastRenderedPageBreak/>
         <w:t>UK NIHR Complex Review Support Unit</w:t>
       </w:r>
       <w:r>
@@ -2052,7 +2108,7 @@
               </wp:anchor>
             </w:drawing>
           </mc:Choice>
-          <mc:Fallback xmlns:cx2="http://schemas.microsoft.com/office/drawing/2015/10/21/chartex" xmlns:cx3="http://schemas.microsoft.com/office/drawing/2016/5/9/chartex" xmlns:cx4="http://schemas.microsoft.com/office/drawing/2016/5/10/chartex" xmlns:cx5="http://schemas.microsoft.com/office/drawing/2016/5/11/chartex" xmlns:cx6="http://schemas.microsoft.com/office/drawing/2016/5/12/chartex" xmlns:cx7="http://schemas.microsoft.com/office/drawing/2016/5/13/chartex" xmlns:cx8="http://schemas.microsoft.com/office/drawing/2016/5/14/chartex" xmlns:aink="http://schemas.microsoft.com/office/drawing/2016/ink" xmlns:am3d="http://schemas.microsoft.com/office/drawing/2017/model3d" xmlns:w16cid="http://schemas.microsoft.com/office/word/2016/wordml/cid" xmlns:w16cex="http://schemas.microsoft.com/office/word/2018/wordml/cex" xmlns:w16="http://schemas.microsoft.com/office/word/2018/wordml">
+          <mc:Fallback xmlns:w16="http://schemas.microsoft.com/office/word/2018/wordml" xmlns:w16cex="http://schemas.microsoft.com/office/word/2018/wordml/cex" xmlns:w16cid="http://schemas.microsoft.com/office/word/2016/wordml/cid" xmlns:am3d="http://schemas.microsoft.com/office/drawing/2017/model3d" xmlns:aink="http://schemas.microsoft.com/office/drawing/2016/ink" xmlns:cx8="http://schemas.microsoft.com/office/drawing/2016/5/14/chartex" xmlns:cx7="http://schemas.microsoft.com/office/drawing/2016/5/13/chartex" xmlns:cx6="http://schemas.microsoft.com/office/drawing/2016/5/12/chartex" xmlns:cx5="http://schemas.microsoft.com/office/drawing/2016/5/11/chartex" xmlns:cx4="http://schemas.microsoft.com/office/drawing/2016/5/10/chartex" xmlns:cx3="http://schemas.microsoft.com/office/drawing/2016/5/9/chartex" xmlns:cx2="http://schemas.microsoft.com/office/drawing/2015/10/21/chartex">
             <w:pict>
               <v:rect w14:anchorId="17AD6CEE" id="Rectangle 5" o:spid="_x0000_s1026" href="http://www.nihrcrsu.org/" style="position:absolute;margin-left:336.5pt;margin-top:71pt;width:19pt;height:9pt;z-index:251659264;visibility:visible;mso-wrap-style:square;mso-wrap-distance-left:9pt;mso-wrap-distance-top:0;mso-wrap-distance-right:9pt;mso-wrap-distance-bottom:0;mso-position-horizontal:absolute;mso-position-horizontal-relative:text;mso-position-vertical:absolute;mso-position-vertical-relative:text;v-text-anchor:middle" o:gfxdata="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" o:button="t" filled="f" stroked="f" strokeweight="1pt">
                 <v:fill o:detectmouseclick="t"/>
@@ -3839,12 +3895,6 @@
 </file>
 
 <file path=customXml/item2.xml><?xml version="1.0" encoding="utf-8"?>
-<p:properties xmlns:p="http://schemas.microsoft.com/office/2006/metadata/properties" xmlns:xsi="http://www.w3.org/2001/XMLSchema-instance" xmlns:pc="http://schemas.microsoft.com/office/infopath/2007/PartnerControls">
-  <documentManagement/>
-</p:properties>
-</file>
-
-<file path=customXml/item3.xml><?xml version="1.0" encoding="utf-8"?>
 <ct:contentTypeSchema xmlns:ct="http://schemas.microsoft.com/office/2006/metadata/contentType" xmlns:ma="http://schemas.microsoft.com/office/2006/metadata/properties/metaAttributes" ct:_="" ma:_="" ma:contentTypeName="Document" ma:contentTypeID="0x010100E8EC76AE567E314194EC7C4E305B4CFD" ma:contentTypeVersion="13" ma:contentTypeDescription="Create a new document." ma:contentTypeScope="" ma:versionID="b70e99926b1a6b34bc79403e6e6f4137">
   <xsd:schema xmlns:xsd="http://www.w3.org/2001/XMLSchema" xmlns:xs="http://www.w3.org/2001/XMLSchema" xmlns:p="http://schemas.microsoft.com/office/2006/metadata/properties" xmlns:ns3="08de39af-c2b3-408b-b3b5-8c21512d5f9f" xmlns:ns4="8193f82a-3a2c-467d-8174-3f0d3ccc4c25" targetNamespace="http://schemas.microsoft.com/office/2006/metadata/properties" ma:root="true" ma:fieldsID="b4a0a5d9e7e5edc4a990b345fd359bc3" ns3:_="" ns4:_="">
     <xsd:import namespace="08de39af-c2b3-408b-b3b5-8c21512d5f9f"/>
@@ -4067,6 +4117,12 @@
 </ct:contentTypeSchema>
 </file>
 
+<file path=customXml/item3.xml><?xml version="1.0" encoding="utf-8"?>
+<p:properties xmlns:p="http://schemas.microsoft.com/office/2006/metadata/properties" xmlns:xsi="http://www.w3.org/2001/XMLSchema-instance" xmlns:pc="http://schemas.microsoft.com/office/infopath/2007/PartnerControls">
+  <documentManagement/>
+</p:properties>
+</file>
+
 <file path=customXml/itemProps1.xml><?xml version="1.0" encoding="utf-8"?>
 <ds:datastoreItem xmlns:ds="http://schemas.openxmlformats.org/officeDocument/2006/customXml" ds:itemID="{C4B6D160-4D73-4448-B7FF-27A3603783A4}">
   <ds:schemaRefs>
@@ -4076,23 +4132,6 @@
 </file>
 
 <file path=customXml/itemProps2.xml><?xml version="1.0" encoding="utf-8"?>
-<ds:datastoreItem xmlns:ds="http://schemas.openxmlformats.org/officeDocument/2006/customXml" ds:itemID="{D80D9507-5123-4D9A-AC45-A1507A05DA52}">
-  <ds:schemaRefs>
-    <ds:schemaRef ds:uri="http://purl.org/dc/dcmitype/"/>
-    <ds:schemaRef ds:uri="http://schemas.microsoft.com/office/2006/metadata/properties"/>
-    <ds:schemaRef ds:uri="08de39af-c2b3-408b-b3b5-8c21512d5f9f"/>
-    <ds:schemaRef ds:uri="http://purl.org/dc/elements/1.1/"/>
-    <ds:schemaRef ds:uri="http://schemas.openxmlformats.org/package/2006/metadata/core-properties"/>
-    <ds:schemaRef ds:uri="http://schemas.microsoft.com/office/2006/documentManagement/types"/>
-    <ds:schemaRef ds:uri="http://purl.org/dc/terms/"/>
-    <ds:schemaRef ds:uri="http://schemas.microsoft.com/office/infopath/2007/PartnerControls"/>
-    <ds:schemaRef ds:uri="8193f82a-3a2c-467d-8174-3f0d3ccc4c25"/>
-    <ds:schemaRef ds:uri="http://www.w3.org/XML/1998/namespace"/>
-  </ds:schemaRefs>
-</ds:datastoreItem>
-</file>
-
-<file path=customXml/itemProps3.xml><?xml version="1.0" encoding="utf-8"?>
 <ds:datastoreItem xmlns:ds="http://schemas.openxmlformats.org/officeDocument/2006/customXml" ds:itemID="{2E4485A5-9C00-4F3E-91A5-07F1AC6F6059}">
   <ds:schemaRefs>
     <ds:schemaRef ds:uri="http://schemas.microsoft.com/office/2006/metadata/contentType"/>
@@ -4109,4 +4148,21 @@
     <ds:schemaRef ds:uri="http://schemas.microsoft.com/internal/obd"/>
   </ds:schemaRefs>
 </ds:datastoreItem>
+</file>
+
+<file path=customXml/itemProps3.xml><?xml version="1.0" encoding="utf-8"?>
+<ds:datastoreItem xmlns:ds="http://schemas.openxmlformats.org/officeDocument/2006/customXml" ds:itemID="{D80D9507-5123-4D9A-AC45-A1507A05DA52}">
+  <ds:schemaRefs>
+    <ds:schemaRef ds:uri="http://purl.org/dc/dcmitype/"/>
+    <ds:schemaRef ds:uri="http://schemas.microsoft.com/office/2006/metadata/properties"/>
+    <ds:schemaRef ds:uri="08de39af-c2b3-408b-b3b5-8c21512d5f9f"/>
+    <ds:schemaRef ds:uri="http://purl.org/dc/elements/1.1/"/>
+    <ds:schemaRef ds:uri="http://schemas.openxmlformats.org/package/2006/metadata/core-properties"/>
+    <ds:schemaRef ds:uri="http://schemas.microsoft.com/office/2006/documentManagement/types"/>
+    <ds:schemaRef ds:uri="http://purl.org/dc/terms/"/>
+    <ds:schemaRef ds:uri="http://schemas.microsoft.com/office/infopath/2007/PartnerControls"/>
+    <ds:schemaRef ds:uri="8193f82a-3a2c-467d-8174-3f0d3ccc4c25"/>
+    <ds:schemaRef ds:uri="http://www.w3.org/XML/1998/namespace"/>
+  </ds:schemaRefs>
+</ds:datastoreItem>
 </file>
</xml_diff>

<commit_message>
Updated troubleshooting regarding network plots and double-zeros
</commit_message>
<xml_diff>
--- a/www/Trouble shooting page 0.2.docx
+++ b/www/Trouble shooting page 0.2.docx
@@ -1,6 +1,6 @@
 
 <file path=word/document.xml><?xml version="1.0" encoding="utf-8"?>
-<w:document xmlns:wpc="http://schemas.microsoft.com/office/word/2010/wordprocessingCanvas" xmlns:cx="http://schemas.microsoft.com/office/drawing/2014/chartex" xmlns:cx1="http://schemas.microsoft.com/office/drawing/2015/9/8/chartex" xmlns:mc="http://schemas.openxmlformats.org/markup-compatibility/2006" xmlns:o="urn:schemas-microsoft-com:office:office" xmlns:r="http://schemas.openxmlformats.org/officeDocument/2006/relationships" xmlns:m="http://schemas.openxmlformats.org/officeDocument/2006/math" xmlns:v="urn:schemas-microsoft-com:vml" xmlns:wp14="http://schemas.microsoft.com/office/word/2010/wordprocessingDrawing" xmlns:wp="http://schemas.openxmlformats.org/drawingml/2006/wordprocessingDrawing" xmlns:w10="urn:schemas-microsoft-com:office:word" xmlns:w="http://schemas.openxmlformats.org/wordprocessingml/2006/main" xmlns:w14="http://schemas.microsoft.com/office/word/2010/wordml" xmlns:w15="http://schemas.microsoft.com/office/word/2012/wordml" xmlns:w16se="http://schemas.microsoft.com/office/word/2015/wordml/symex" xmlns:wpg="http://schemas.microsoft.com/office/word/2010/wordprocessingGroup" xmlns:wpi="http://schemas.microsoft.com/office/word/2010/wordprocessingInk" xmlns:wne="http://schemas.microsoft.com/office/word/2006/wordml" xmlns:wps="http://schemas.microsoft.com/office/word/2010/wordprocessingShape" mc:Ignorable="w14 w15 w16se wp14">
+<w:document xmlns:wpc="http://schemas.microsoft.com/office/word/2010/wordprocessingCanvas" xmlns:cx="http://schemas.microsoft.com/office/drawing/2014/chartex" xmlns:cx1="http://schemas.microsoft.com/office/drawing/2015/9/8/chartex" xmlns:cx2="http://schemas.microsoft.com/office/drawing/2015/10/21/chartex" xmlns:cx3="http://schemas.microsoft.com/office/drawing/2016/5/9/chartex" xmlns:cx4="http://schemas.microsoft.com/office/drawing/2016/5/10/chartex" xmlns:cx5="http://schemas.microsoft.com/office/drawing/2016/5/11/chartex" xmlns:cx6="http://schemas.microsoft.com/office/drawing/2016/5/12/chartex" xmlns:cx7="http://schemas.microsoft.com/office/drawing/2016/5/13/chartex" xmlns:cx8="http://schemas.microsoft.com/office/drawing/2016/5/14/chartex" xmlns:mc="http://schemas.openxmlformats.org/markup-compatibility/2006" xmlns:aink="http://schemas.microsoft.com/office/drawing/2016/ink" xmlns:am3d="http://schemas.microsoft.com/office/drawing/2017/model3d" xmlns:o="urn:schemas-microsoft-com:office:office" xmlns:r="http://schemas.openxmlformats.org/officeDocument/2006/relationships" xmlns:m="http://schemas.openxmlformats.org/officeDocument/2006/math" xmlns:v="urn:schemas-microsoft-com:vml" xmlns:wp14="http://schemas.microsoft.com/office/word/2010/wordprocessingDrawing" xmlns:wp="http://schemas.openxmlformats.org/drawingml/2006/wordprocessingDrawing" xmlns:w10="urn:schemas-microsoft-com:office:word" xmlns:w="http://schemas.openxmlformats.org/wordprocessingml/2006/main" xmlns:w14="http://schemas.microsoft.com/office/word/2010/wordml" xmlns:w15="http://schemas.microsoft.com/office/word/2012/wordml" xmlns:w16cex="http://schemas.microsoft.com/office/word/2018/wordml/cex" xmlns:w16cid="http://schemas.microsoft.com/office/word/2016/wordml/cid" xmlns:w16="http://schemas.microsoft.com/office/word/2018/wordml" xmlns:w16sdtdh="http://schemas.microsoft.com/office/word/2020/wordml/sdtdatahash" xmlns:w16se="http://schemas.microsoft.com/office/word/2015/wordml/symex" xmlns:wpg="http://schemas.microsoft.com/office/word/2010/wordprocessingGroup" xmlns:wpi="http://schemas.microsoft.com/office/word/2010/wordprocessingInk" xmlns:wne="http://schemas.microsoft.com/office/word/2006/wordml" xmlns:wps="http://schemas.microsoft.com/office/word/2010/wordprocessingShape" mc:Ignorable="w14 w15 w16se w16cid w16 w16cex w16sdtdh wp14">
   <w:body>
     <w:p>
       <w:pPr>
@@ -22,13 +22,8 @@
       <w:r>
         <w:t xml:space="preserve">Written by </w:t>
       </w:r>
-      <w:proofErr w:type="spellStart"/>
       <w:r>
-        <w:t>Yiqiao</w:t>
-      </w:r>
-      <w:proofErr w:type="spellEnd"/>
-      <w:r>
-        <w:t xml:space="preserve"> Xin, Alex Sutton</w:t>
+        <w:t>Yiqiao Xin, Alex Sutton</w:t>
       </w:r>
     </w:p>
     <w:p>
@@ -63,15 +58,7 @@
         <w:t>requested</w:t>
       </w:r>
       <w:r>
-        <w:t xml:space="preserve"> to check this </w:t>
-      </w:r>
-      <w:proofErr w:type="gramStart"/>
-      <w:r>
-        <w:t>trouble shooting</w:t>
-      </w:r>
-      <w:proofErr w:type="gramEnd"/>
-      <w:r>
-        <w:t xml:space="preserve"> page before contacting us</w:t>
+        <w:t xml:space="preserve"> to check this trouble shooting page before contacting us</w:t>
       </w:r>
       <w:r>
         <w:t xml:space="preserve"> </w:t>
@@ -379,15 +366,7 @@
               <w:t xml:space="preserve"> a</w:t>
             </w:r>
             <w:r>
-              <w:t xml:space="preserve"> </w:t>
-            </w:r>
-            <w:proofErr w:type="gramStart"/>
-            <w:r>
-              <w:t>tab separated</w:t>
-            </w:r>
-            <w:proofErr w:type="gramEnd"/>
-            <w:r>
-              <w:t xml:space="preserve"> file. </w:t>
+              <w:t xml:space="preserve"> tab separated file. </w:t>
             </w:r>
             <w:r>
               <w:rPr>
@@ -397,15 +376,7 @@
               <w:t>We recommend inputting treatment labels into Excel (csv, comma delimited format) first, and then copy and paste into the label box</w:t>
             </w:r>
             <w:r>
-              <w:t xml:space="preserve">. This makes sure the two columns ‘Number’ and ‘Label’ </w:t>
-            </w:r>
-            <w:proofErr w:type="gramStart"/>
-            <w:r>
-              <w:t>are separated</w:t>
-            </w:r>
-            <w:proofErr w:type="gramEnd"/>
-            <w:r>
-              <w:t xml:space="preserve"> by </w:t>
+              <w:t xml:space="preserve">. This makes sure the two columns ‘Number’ and ‘Label’ are separated by </w:t>
             </w:r>
             <w:proofErr w:type="spellStart"/>
             <w:r>
@@ -558,15 +529,7 @@
               <w:spacing w:before="120" w:after="120"/>
             </w:pPr>
             <w:r>
-              <w:t xml:space="preserve">The app cannot synthesize the </w:t>
-            </w:r>
-            <w:proofErr w:type="gramStart"/>
-            <w:r>
-              <w:t>studies</w:t>
-            </w:r>
-            <w:proofErr w:type="gramEnd"/>
-            <w:r>
-              <w:t xml:space="preserve"> </w:t>
+              <w:t xml:space="preserve">The app cannot synthesize the studies </w:t>
             </w:r>
             <w:r>
               <w:t xml:space="preserve">which </w:t>
@@ -581,17 +544,12 @@
               <w:t xml:space="preserve"> single arm</w:t>
             </w:r>
             <w:r>
-              <w:t xml:space="preserve">. Please remove the single arm </w:t>
-            </w:r>
-            <w:proofErr w:type="gramStart"/>
-            <w:r>
-              <w:t>study</w:t>
+              <w:t>. Please remove the single arm study</w:t>
             </w:r>
             <w:r>
               <w:t>(</w:t>
             </w:r>
             <w:proofErr w:type="spellStart"/>
-            <w:proofErr w:type="gramEnd"/>
             <w:r>
               <w:t>ies</w:t>
             </w:r>
@@ -683,15 +641,7 @@
               <w:t>,</w:t>
             </w:r>
             <w:r>
-              <w:t xml:space="preserve"> only this format </w:t>
-            </w:r>
-            <w:proofErr w:type="gramStart"/>
-            <w:r>
-              <w:t>can be recognised</w:t>
-            </w:r>
-            <w:proofErr w:type="gramEnd"/>
-            <w:r>
-              <w:t xml:space="preserve"> by the app. A common mistake is saving the data with the format of </w:t>
+              <w:t xml:space="preserve"> only this format can be recognised by the app. A common mistake is saving the data with the format of </w:t>
             </w:r>
             <w:r>
               <w:rPr>
@@ -773,12 +723,7 @@
               <w:spacing w:before="120" w:after="120"/>
             </w:pPr>
             <w:r>
-              <w:t>Please remove any th</w:t>
-            </w:r>
-            <w:bookmarkStart w:id="0" w:name="_GoBack"/>
-            <w:bookmarkEnd w:id="0"/>
-            <w:r>
-              <w:t>ousand separators from the data.</w:t>
+              <w:t>Please remove any thousand separators from the data.</w:t>
             </w:r>
           </w:p>
         </w:tc>
@@ -879,7 +824,13 @@
               <w:t xml:space="preserve"> </w:t>
             </w:r>
             <w:r>
-              <w:t>if all studies in a particular treatment contrast network connection for one or both treatments, you may run into problems and we recommend you consider this not to be a valid network connection edge. If all arms of a study have 0 event then we recommend removing such studies from the dataset prior to analysis (others may disagree with this recommendation).</w:t>
+              <w:t xml:space="preserve">if all studies in a treatment contrast </w:t>
+            </w:r>
+            <w:r>
+              <w:t>have 0 events</w:t>
+            </w:r>
+            <w:r>
+              <w:t xml:space="preserve"> for one or both treatments, you may run into problems and we recommend you consider this not to be a valid network connection edge. If all arms of a study have 0 event then we recommend removing such studies from the dataset prior to analysis (others may disagree with this recommendation).</w:t>
             </w:r>
             <w:r>
               <w:t xml:space="preserve"> </w:t>
@@ -894,15 +845,7 @@
               <w:t xml:space="preserve">when </w:t>
             </w:r>
             <w:r>
-              <w:t xml:space="preserve">there are very few </w:t>
-            </w:r>
-            <w:proofErr w:type="gramStart"/>
-            <w:r>
-              <w:t>events for certain</w:t>
-            </w:r>
-            <w:proofErr w:type="gramEnd"/>
-            <w:r>
-              <w:t xml:space="preserve"> treatments</w:t>
+              <w:t>there are very few events for certain treatments</w:t>
             </w:r>
             <w:r>
               <w:t>, the c</w:t>
@@ -950,9 +893,16 @@
               <w:spacing w:before="120" w:after="120"/>
               <w:contextualSpacing w:val="0"/>
             </w:pPr>
+            <w:r>
+              <w:t>If 0s are contained in the pairwise studies (</w:t>
+            </w:r>
             <w:proofErr w:type="gramStart"/>
             <w:r>
-              <w:t xml:space="preserve">If 0s are contained in the pairwise studies (i.e. studies that contain only 2 arms): unless both arms have 0 outcome, the analysis will automatically </w:t>
+              <w:t>i.e.</w:t>
+            </w:r>
+            <w:proofErr w:type="gramEnd"/>
+            <w:r>
+              <w:t xml:space="preserve"> studies that contain only 2 arms): unless both arms have 0 outcome, the analysis will automatically </w:t>
             </w:r>
             <w:r>
               <w:t>include a “</w:t>
@@ -973,19 +923,7 @@
               <w:t>)</w:t>
             </w:r>
             <w:r>
-              <w:t xml:space="preserve"> and the result will show as normal.</w:t>
-            </w:r>
-            <w:proofErr w:type="gramEnd"/>
-            <w:r>
-              <w:t xml:space="preserve"> If both arms have </w:t>
-            </w:r>
-            <w:proofErr w:type="gramStart"/>
-            <w:r>
-              <w:t>0</w:t>
-            </w:r>
-            <w:proofErr w:type="gramEnd"/>
-            <w:r>
-              <w:t xml:space="preserve"> outcome, the entire study will be removed from the frequentist analysis.</w:t>
+              <w:t xml:space="preserve"> and the result will show as normal. If both arms have 0 outcome, the entire study will be removed from the frequentist analysis.</w:t>
             </w:r>
           </w:p>
           <w:p>
@@ -999,26 +937,16 @@
               <w:contextualSpacing w:val="0"/>
             </w:pPr>
             <w:r>
-              <w:t xml:space="preserve">If the </w:t>
-            </w:r>
-            <w:proofErr w:type="gramStart"/>
-            <w:r>
-              <w:t>0s</w:t>
-            </w:r>
-            <w:proofErr w:type="gramEnd"/>
-            <w:r>
-              <w:t xml:space="preserve"> are contained in the multi-arm studies: the arms that contain 0 outcomes will be removed first, leaving the arms that do not contain 0 outcome in the analysis. If </w:t>
-            </w:r>
-            <w:r>
-              <w:t xml:space="preserve">only one arm left after removing the </w:t>
-            </w:r>
-            <w:proofErr w:type="gramStart"/>
-            <w:r>
-              <w:t>0</w:t>
-            </w:r>
-            <w:proofErr w:type="gramEnd"/>
-            <w:r>
-              <w:t xml:space="preserve"> outcome arms, the app will run into an error due to missing treatment effect. In this case, users will need to apply </w:t>
+              <w:t xml:space="preserve">If the 0s are contained in the multi-arm studies: the arms that contain 0 outcomes will be removed first, leaving the arms that do not contain 0 outcome in the analysis. If </w:t>
+            </w:r>
+            <w:r>
+              <w:t xml:space="preserve">only one arm </w:t>
+            </w:r>
+            <w:r>
+              <w:t xml:space="preserve">is </w:t>
+            </w:r>
+            <w:r>
+              <w:t xml:space="preserve">left after removing the 0 outcome arms, the app will run into an error due to missing treatment effect. In this case, users will need to apply </w:t>
             </w:r>
             <w:r>
               <w:t>a “</w:t>
@@ -1034,6 +962,62 @@
             </w:r>
             <w:r>
               <w:t xml:space="preserve"> or exclude the study</w:t>
+            </w:r>
+            <w:r>
+              <w:t>.</w:t>
+            </w:r>
+          </w:p>
+          <w:p>
+            <w:pPr>
+              <w:spacing w:before="120" w:after="120"/>
+            </w:pPr>
+            <w:r>
+              <w:t>Regarding network plots:</w:t>
+            </w:r>
+          </w:p>
+          <w:p>
+            <w:pPr>
+              <w:pStyle w:val="ListParagraph"/>
+              <w:numPr>
+                <w:ilvl w:val="0"/>
+                <w:numId w:val="6"/>
+              </w:numPr>
+              <w:spacing w:before="120" w:after="120"/>
+            </w:pPr>
+            <w:r>
+              <w:t xml:space="preserve">The choice of network plots in tab 1c may differ. This is because one is using a ‘frequentist’ package, and the other a ‘Bayesian’ package. As </w:t>
+            </w:r>
+            <w:r>
+              <w:lastRenderedPageBreak/>
+              <w:t xml:space="preserve">explained above, studies with double-zeros are treated differently, and so </w:t>
+            </w:r>
+            <w:r>
+              <w:t>may</w:t>
+            </w:r>
+            <w:r>
+              <w:t xml:space="preserve"> have different network plots.</w:t>
+            </w:r>
+          </w:p>
+          <w:p>
+            <w:pPr>
+              <w:pStyle w:val="ListParagraph"/>
+              <w:numPr>
+                <w:ilvl w:val="0"/>
+                <w:numId w:val="6"/>
+              </w:numPr>
+              <w:spacing w:before="120" w:after="120"/>
+            </w:pPr>
+            <w:r>
+              <w:t xml:space="preserve">The network plot that is created from a ‘frequentist’ package </w:t>
+            </w:r>
+            <w:r>
+              <w:t>may</w:t>
+            </w:r>
+            <w:r>
+              <w:t xml:space="preserve"> not load on tab 3c (the treatment ranking panel). Again, this is due to the different approaches regarding double-zero studies, thus leading to </w:t>
+            </w:r>
+            <w:r>
+              <w:t>incompatibilities</w:t>
             </w:r>
             <w:r>
               <w:t>.</w:t>
@@ -1173,13 +1157,8 @@
             <w:pPr>
               <w:spacing w:before="120" w:after="120"/>
             </w:pPr>
-            <w:proofErr w:type="gramStart"/>
-            <w:r>
-              <w:t>Is the error shown</w:t>
-            </w:r>
-            <w:proofErr w:type="gramEnd"/>
-            <w:r>
-              <w:t xml:space="preserve"> in the sections displaying sensitivity analysis (analysis after excluding studies)</w:t>
+            <w:r>
+              <w:t>Is the error shown in the sections displaying sensitivity analysis (analysis after excluding studies)</w:t>
             </w:r>
             <w:r>
               <w:t xml:space="preserve"> but not for the primary analysis?</w:t>
@@ -1217,13 +1196,8 @@
               </w:numPr>
               <w:spacing w:before="120" w:after="120"/>
             </w:pPr>
-            <w:proofErr w:type="gramStart"/>
-            <w:r>
-              <w:t>the</w:t>
-            </w:r>
-            <w:proofErr w:type="gramEnd"/>
-            <w:r>
-              <w:t xml:space="preserve"> network is disconnected, and therefore the analysis cannot be performed. Please check the remaining studies and continue removing studies until only one network </w:t>
+            <w:r>
+              <w:t xml:space="preserve">the network is disconnected, and therefore the analysis cannot be performed. Please check the remaining studies and continue removing studies until only one network </w:t>
             </w:r>
             <w:r>
               <w:t>remains</w:t>
@@ -1241,13 +1215,8 @@
               </w:numPr>
               <w:spacing w:before="120" w:after="120"/>
             </w:pPr>
-            <w:proofErr w:type="gramStart"/>
-            <w:r>
-              <w:t>the</w:t>
-            </w:r>
-            <w:proofErr w:type="gramEnd"/>
-            <w:r>
-              <w:t xml:space="preserve"> reference treatment is removed from the analysis</w:t>
+            <w:r>
+              <w:t>the reference treatment is removed from the analysis</w:t>
             </w:r>
             <w:r>
               <w:t>.</w:t>
@@ -1316,15 +1285,7 @@
               <w:spacing w:before="120" w:after="120"/>
             </w:pPr>
             <w:r>
-              <w:t xml:space="preserve">This </w:t>
-            </w:r>
-            <w:proofErr w:type="gramStart"/>
-            <w:r>
-              <w:t>is usually caused</w:t>
-            </w:r>
-            <w:proofErr w:type="gramEnd"/>
-            <w:r>
-              <w:t xml:space="preserve"> by the format of treatment labels, which may contain characters other than </w:t>
+              <w:t xml:space="preserve">This is usually caused by the format of treatment labels, which may contain characters other than </w:t>
             </w:r>
             <w:r>
               <w:t>letters, digits, and underscore (_).</w:t>
@@ -1347,13 +1308,8 @@
           <w:numId w:val="6"/>
         </w:numPr>
       </w:pPr>
-      <w:proofErr w:type="gramStart"/>
       <w:r>
-        <w:t>please</w:t>
-      </w:r>
-      <w:proofErr w:type="gramEnd"/>
-      <w:r>
-        <w:t xml:space="preserve"> start with only including two studies from your data, making sure the network is connected, and see if the result will show.</w:t>
+        <w:t>please start with only including two studies from your data, making sure the network is connected, and see if the result will show.</w:t>
       </w:r>
     </w:p>
     <w:p>
@@ -1376,13 +1332,8 @@
           <w:numId w:val="6"/>
         </w:numPr>
       </w:pPr>
-      <w:proofErr w:type="gramStart"/>
       <w:r>
-        <w:t>if</w:t>
-      </w:r>
-      <w:proofErr w:type="gramEnd"/>
-      <w:r>
-        <w:t xml:space="preserve"> yes, please add more studies </w:t>
+        <w:t xml:space="preserve">if yes, please add more studies </w:t>
       </w:r>
       <w:r>
         <w:t>gradually to identify the error.</w:t>
@@ -1398,6 +1349,7 @@
         </w:numPr>
       </w:pPr>
       <w:r>
+        <w:lastRenderedPageBreak/>
         <w:t>If you have other questions, please check the following list of suggestions.</w:t>
       </w:r>
       <w:r>
@@ -1516,13 +1468,8 @@
             <w:pPr>
               <w:spacing w:before="120" w:after="120"/>
             </w:pPr>
-            <w:proofErr w:type="gramStart"/>
-            <w:r>
-              <w:t>This is usually caused by the large number of studies included</w:t>
-            </w:r>
-            <w:proofErr w:type="gramEnd"/>
-            <w:r>
-              <w:t>.</w:t>
+            <w:r>
+              <w:t>This is usually caused by the large number of studies included.</w:t>
             </w:r>
             <w:r>
               <w:t xml:space="preserve"> A </w:t>
@@ -1534,25 +1481,13 @@
               <w:t xml:space="preserve">work-around is to try to load approximately </w:t>
             </w:r>
             <w:r>
-              <w:t xml:space="preserve">1/2 your data into the app at a time to </w:t>
-            </w:r>
-            <w:r>
-              <w:lastRenderedPageBreak/>
-              <w:t>produce this plot over 2 figures</w:t>
+              <w:t>1/2 your data into the app at a time to produce this plot over 2 figures</w:t>
             </w:r>
             <w:r>
               <w:t xml:space="preserve">. A key thing is to </w:t>
             </w:r>
             <w:r>
-              <w:t xml:space="preserve">make sure you </w:t>
-            </w:r>
-            <w:proofErr w:type="gramStart"/>
-            <w:r>
-              <w:t>don’t</w:t>
-            </w:r>
-            <w:proofErr w:type="gramEnd"/>
-            <w:r>
-              <w:t xml:space="preserve"> split data for the same comparisons over different plots</w:t>
+              <w:t>make sure you don’t split data for the same comparisons over different plots</w:t>
             </w:r>
             <w:r>
               <w:t>.</w:t>
@@ -1599,7 +1534,6 @@
               <w:jc w:val="center"/>
             </w:pPr>
             <w:r>
-              <w:lastRenderedPageBreak/>
               <w:t>1.2</w:t>
             </w:r>
           </w:p>
@@ -1757,65 +1691,36 @@
               <w:spacing w:before="120" w:after="120"/>
             </w:pPr>
             <w:r>
-              <w:t xml:space="preserve">This </w:t>
-            </w:r>
-            <w:proofErr w:type="gramStart"/>
-            <w:r>
-              <w:t>is caused</w:t>
-            </w:r>
-            <w:proofErr w:type="gramEnd"/>
-            <w:r>
-              <w:t xml:space="preserve"> by the memory demanding computing process of the node splitting process in the app server on the web. If you use R</w:t>
-            </w:r>
-            <w:r>
-              <w:t>/</w:t>
+              <w:t>This is caused by the memory demanding computing process of the node splitting process in the app server on the web. If you use R</w:t>
+            </w:r>
+            <w:r>
+              <w:t>/RStudio</w:t>
+            </w:r>
+            <w:r>
+              <w:t xml:space="preserve">, this problem could be solved by downloading our codes </w:t>
+            </w:r>
+            <w:r>
+              <w:t xml:space="preserve">for the app </w:t>
+            </w:r>
+            <w:r>
+              <w:t xml:space="preserve">on </w:t>
             </w:r>
             <w:proofErr w:type="spellStart"/>
             <w:r>
-              <w:t>RStudio</w:t>
+              <w:t>Github</w:t>
             </w:r>
             <w:proofErr w:type="spellEnd"/>
             <w:r>
-              <w:t xml:space="preserve">, this problem </w:t>
-            </w:r>
-            <w:proofErr w:type="gramStart"/>
-            <w:r>
-              <w:t>could be solved</w:t>
-            </w:r>
-            <w:proofErr w:type="gramEnd"/>
-            <w:r>
-              <w:t xml:space="preserve"> by downloading our codes </w:t>
-            </w:r>
-            <w:r>
-              <w:t xml:space="preserve">for the app </w:t>
-            </w:r>
-            <w:r>
-              <w:t xml:space="preserve">on </w:t>
-            </w:r>
-            <w:proofErr w:type="spellStart"/>
-            <w:r>
-              <w:t>Github</w:t>
-            </w:r>
-            <w:proofErr w:type="spellEnd"/>
-            <w:r>
               <w:t xml:space="preserve"> and </w:t>
             </w:r>
             <w:r>
               <w:t>running</w:t>
             </w:r>
             <w:r>
-              <w:t xml:space="preserve"> the app from your </w:t>
-            </w:r>
-            <w:proofErr w:type="spellStart"/>
-            <w:r>
-              <w:t>R</w:t>
-            </w:r>
-            <w:r>
-              <w:t>Studio</w:t>
-            </w:r>
-            <w:proofErr w:type="spellEnd"/>
-            <w:r>
-              <w:t xml:space="preserve"> </w:t>
+              <w:t xml:space="preserve"> the app from your R</w:t>
+            </w:r>
+            <w:r>
+              <w:t xml:space="preserve">Studio </w:t>
             </w:r>
             <w:r>
               <w:t xml:space="preserve">console. Link to the </w:t>
@@ -1901,6 +1806,10 @@
       </w:tr>
     </w:tbl>
     <w:p/>
+    <w:p/>
+    <w:p/>
+    <w:p/>
+    <w:p/>
     <w:p>
       <w:pPr>
         <w:rPr>
@@ -1913,6 +1822,7 @@
           <w:b/>
           <w:bCs/>
         </w:rPr>
+        <w:lastRenderedPageBreak/>
         <w:t>Contact details</w:t>
       </w:r>
     </w:p>
@@ -2052,7 +1962,7 @@
               </wp:anchor>
             </w:drawing>
           </mc:Choice>
-          <mc:Fallback xmlns:cx2="http://schemas.microsoft.com/office/drawing/2015/10/21/chartex" xmlns:cx3="http://schemas.microsoft.com/office/drawing/2016/5/9/chartex" xmlns:cx4="http://schemas.microsoft.com/office/drawing/2016/5/10/chartex" xmlns:cx5="http://schemas.microsoft.com/office/drawing/2016/5/11/chartex" xmlns:cx6="http://schemas.microsoft.com/office/drawing/2016/5/12/chartex" xmlns:cx7="http://schemas.microsoft.com/office/drawing/2016/5/13/chartex" xmlns:cx8="http://schemas.microsoft.com/office/drawing/2016/5/14/chartex" xmlns:aink="http://schemas.microsoft.com/office/drawing/2016/ink" xmlns:am3d="http://schemas.microsoft.com/office/drawing/2017/model3d" xmlns:w16cid="http://schemas.microsoft.com/office/word/2016/wordml/cid" xmlns:w16cex="http://schemas.microsoft.com/office/word/2018/wordml/cex" xmlns:w16="http://schemas.microsoft.com/office/word/2018/wordml">
+          <mc:Fallback>
             <w:pict>
               <v:rect w14:anchorId="17AD6CEE" id="Rectangle 5" o:spid="_x0000_s1026" href="http://www.nihrcrsu.org/" style="position:absolute;margin-left:336.5pt;margin-top:71pt;width:19pt;height:9pt;z-index:251659264;visibility:visible;mso-wrap-style:square;mso-wrap-distance-left:9pt;mso-wrap-distance-top:0;mso-wrap-distance-right:9pt;mso-wrap-distance-bottom:0;mso-position-horizontal:absolute;mso-position-horizontal-relative:text;mso-position-vertical:absolute;mso-position-vertical-relative:text;v-text-anchor:middle" o:gfxdata="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" o:button="t" filled="f" stroked="f" strokeweight="1pt">
                 <v:fill o:detectmouseclick="t"/>
@@ -2072,14 +1982,8 @@
 </w:document>
 </file>
 
-<file path=word/commentsExtensible.xml><?xml version="1.0" encoding="utf-8"?>
-<w16cex:commentsExtensible xmlns:wpc="http://schemas.microsoft.com/office/word/2010/wordprocessingCanvas" xmlns:cx="http://schemas.microsoft.com/office/drawing/2014/chartex" xmlns:cx1="http://schemas.microsoft.com/office/drawing/2015/9/8/chartex" xmlns:cx2="http://schemas.microsoft.com/office/drawing/2015/10/21/chartex" xmlns:cx3="http://schemas.microsoft.com/office/drawing/2016/5/9/chartex" xmlns:cx4="http://schemas.microsoft.com/office/drawing/2016/5/10/chartex" xmlns:cx5="http://schemas.microsoft.com/office/drawing/2016/5/11/chartex" xmlns:cx6="http://schemas.microsoft.com/office/drawing/2016/5/12/chartex" xmlns:cx7="http://schemas.microsoft.com/office/drawing/2016/5/13/chartex" xmlns:cx8="http://schemas.microsoft.com/office/drawing/2016/5/14/chartex" xmlns:mc="http://schemas.openxmlformats.org/markup-compatibility/2006" xmlns:aink="http://schemas.microsoft.com/office/drawing/2016/ink" xmlns:am3d="http://schemas.microsoft.com/office/drawing/2017/model3d" xmlns:o="urn:schemas-microsoft-com:office:office" xmlns:r="http://schemas.openxmlformats.org/officeDocument/2006/relationships" xmlns:m="http://schemas.openxmlformats.org/officeDocument/2006/math" xmlns:v="urn:schemas-microsoft-com:vml" xmlns:wp14="http://schemas.microsoft.com/office/word/2010/wordprocessingDrawing" xmlns:wp="http://schemas.openxmlformats.org/drawingml/2006/wordprocessingDrawing" xmlns:w10="urn:schemas-microsoft-com:office:word" xmlns:w="http://schemas.openxmlformats.org/wordprocessingml/2006/main" xmlns:w14="http://schemas.microsoft.com/office/word/2010/wordml" xmlns:w15="http://schemas.microsoft.com/office/word/2012/wordml" xmlns:w16cex="http://schemas.microsoft.com/office/word/2018/wordml/cex" xmlns:w16cid="http://schemas.microsoft.com/office/word/2016/wordml/cid" xmlns:w16="http://schemas.microsoft.com/office/word/2018/wordml" xmlns:w16se="http://schemas.microsoft.com/office/word/2015/wordml/symex" xmlns:wpg="http://schemas.microsoft.com/office/word/2010/wordprocessingGroup" xmlns:wpi="http://schemas.microsoft.com/office/word/2010/wordprocessingInk" xmlns:wne="http://schemas.microsoft.com/office/word/2006/wordml" xmlns:wps="http://schemas.microsoft.com/office/word/2010/wordprocessingShape" mc:Ignorable="w14 w15 w16se w16cid w16 w16cex wp14">
-  <w16cex:commentExtensible w16cex:durableId="228274BB" w16cex:dateUtc="2020-06-03T18:12:00Z"/>
-</w16cex:commentsExtensible>
-</file>
-
 <file path=word/numbering.xml><?xml version="1.0" encoding="utf-8"?>
-<w:numbering xmlns:wpc="http://schemas.microsoft.com/office/word/2010/wordprocessingCanvas" xmlns:cx="http://schemas.microsoft.com/office/drawing/2014/chartex" xmlns:cx1="http://schemas.microsoft.com/office/drawing/2015/9/8/chartex" xmlns:mc="http://schemas.openxmlformats.org/markup-compatibility/2006" xmlns:o="urn:schemas-microsoft-com:office:office" xmlns:r="http://schemas.openxmlformats.org/officeDocument/2006/relationships" xmlns:m="http://schemas.openxmlformats.org/officeDocument/2006/math" xmlns:v="urn:schemas-microsoft-com:vml" xmlns:wp14="http://schemas.microsoft.com/office/word/2010/wordprocessingDrawing" xmlns:wp="http://schemas.openxmlformats.org/drawingml/2006/wordprocessingDrawing" xmlns:w10="urn:schemas-microsoft-com:office:word" xmlns:w="http://schemas.openxmlformats.org/wordprocessingml/2006/main" xmlns:w14="http://schemas.microsoft.com/office/word/2010/wordml" xmlns:w15="http://schemas.microsoft.com/office/word/2012/wordml" xmlns:w16se="http://schemas.microsoft.com/office/word/2015/wordml/symex" xmlns:wpg="http://schemas.microsoft.com/office/word/2010/wordprocessingGroup" xmlns:wpi="http://schemas.microsoft.com/office/word/2010/wordprocessingInk" xmlns:wne="http://schemas.microsoft.com/office/word/2006/wordml" xmlns:wps="http://schemas.microsoft.com/office/word/2010/wordprocessingShape" mc:Ignorable="w14 w15 w16se wp14">
+<w:numbering xmlns:wpc="http://schemas.microsoft.com/office/word/2010/wordprocessingCanvas" xmlns:cx="http://schemas.microsoft.com/office/drawing/2014/chartex" xmlns:cx1="http://schemas.microsoft.com/office/drawing/2015/9/8/chartex" xmlns:cx2="http://schemas.microsoft.com/office/drawing/2015/10/21/chartex" xmlns:cx3="http://schemas.microsoft.com/office/drawing/2016/5/9/chartex" xmlns:cx4="http://schemas.microsoft.com/office/drawing/2016/5/10/chartex" xmlns:cx5="http://schemas.microsoft.com/office/drawing/2016/5/11/chartex" xmlns:cx6="http://schemas.microsoft.com/office/drawing/2016/5/12/chartex" xmlns:cx7="http://schemas.microsoft.com/office/drawing/2016/5/13/chartex" xmlns:cx8="http://schemas.microsoft.com/office/drawing/2016/5/14/chartex" xmlns:mc="http://schemas.openxmlformats.org/markup-compatibility/2006" xmlns:aink="http://schemas.microsoft.com/office/drawing/2016/ink" xmlns:am3d="http://schemas.microsoft.com/office/drawing/2017/model3d" xmlns:o="urn:schemas-microsoft-com:office:office" xmlns:r="http://schemas.openxmlformats.org/officeDocument/2006/relationships" xmlns:m="http://schemas.openxmlformats.org/officeDocument/2006/math" xmlns:v="urn:schemas-microsoft-com:vml" xmlns:wp14="http://schemas.microsoft.com/office/word/2010/wordprocessingDrawing" xmlns:wp="http://schemas.openxmlformats.org/drawingml/2006/wordprocessingDrawing" xmlns:w10="urn:schemas-microsoft-com:office:word" xmlns:w="http://schemas.openxmlformats.org/wordprocessingml/2006/main" xmlns:w14="http://schemas.microsoft.com/office/word/2010/wordml" xmlns:w15="http://schemas.microsoft.com/office/word/2012/wordml" xmlns:w16cex="http://schemas.microsoft.com/office/word/2018/wordml/cex" xmlns:w16cid="http://schemas.microsoft.com/office/word/2016/wordml/cid" xmlns:w16="http://schemas.microsoft.com/office/word/2018/wordml" xmlns:w16sdtdh="http://schemas.microsoft.com/office/word/2020/wordml/sdtdatahash" xmlns:w16se="http://schemas.microsoft.com/office/word/2015/wordml/symex" xmlns:wpg="http://schemas.microsoft.com/office/word/2010/wordprocessingGroup" xmlns:wpi="http://schemas.microsoft.com/office/word/2010/wordprocessingInk" xmlns:wne="http://schemas.microsoft.com/office/word/2006/wordml" xmlns:wps="http://schemas.microsoft.com/office/word/2010/wordprocessingShape" mc:Ignorable="w14 w15 w16se w16cid w16 w16cex w16sdtdh wp14">
   <w:abstractNum w:abstractNumId="0" w15:restartNumberingAfterBreak="0">
     <w:nsid w:val="150D44D9"/>
     <w:multiLevelType w:val="hybridMultilevel"/>
@@ -2960,7 +2864,7 @@
 </file>
 
 <file path=word/styles.xml><?xml version="1.0" encoding="utf-8"?>
-<w:styles xmlns:mc="http://schemas.openxmlformats.org/markup-compatibility/2006" xmlns:r="http://schemas.openxmlformats.org/officeDocument/2006/relationships" xmlns:w="http://schemas.openxmlformats.org/wordprocessingml/2006/main" xmlns:w14="http://schemas.microsoft.com/office/word/2010/wordml" xmlns:w15="http://schemas.microsoft.com/office/word/2012/wordml" xmlns:w16se="http://schemas.microsoft.com/office/word/2015/wordml/symex" mc:Ignorable="w14 w15 w16se">
+<w:styles xmlns:mc="http://schemas.openxmlformats.org/markup-compatibility/2006" xmlns:r="http://schemas.openxmlformats.org/officeDocument/2006/relationships" xmlns:w="http://schemas.openxmlformats.org/wordprocessingml/2006/main" xmlns:w14="http://schemas.microsoft.com/office/word/2010/wordml" xmlns:w15="http://schemas.microsoft.com/office/word/2012/wordml" xmlns:w16cex="http://schemas.microsoft.com/office/word/2018/wordml/cex" xmlns:w16cid="http://schemas.microsoft.com/office/word/2016/wordml/cid" xmlns:w16="http://schemas.microsoft.com/office/word/2018/wordml" xmlns:w16sdtdh="http://schemas.microsoft.com/office/word/2020/wordml/sdtdatahash" xmlns:w16se="http://schemas.microsoft.com/office/word/2015/wordml/symex" mc:Ignorable="w14 w15 w16se w16cid w16 w16cex w16sdtdh">
   <w:docDefaults>
     <w:rPrDefault>
       <w:rPr>
@@ -2976,7 +2880,7 @@
       </w:pPr>
     </w:pPrDefault>
   </w:docDefaults>
-  <w:latentStyles w:defLockedState="0" w:defUIPriority="99" w:defSemiHidden="0" w:defUnhideWhenUsed="0" w:defQFormat="0" w:count="371">
+  <w:latentStyles w:defLockedState="0" w:defUIPriority="99" w:defSemiHidden="0" w:defUnhideWhenUsed="0" w:defQFormat="0" w:count="376">
     <w:lsdException w:name="Normal" w:uiPriority="0" w:qFormat="1"/>
     <w:lsdException w:name="heading 1" w:uiPriority="9" w:qFormat="1"/>
     <w:lsdException w:name="heading 2" w:semiHidden="1" w:uiPriority="9" w:unhideWhenUsed="1" w:qFormat="1"/>
@@ -3082,7 +2986,6 @@
     <w:lsdException w:name="HTML Sample" w:semiHidden="1" w:unhideWhenUsed="1"/>
     <w:lsdException w:name="HTML Typewriter" w:semiHidden="1" w:unhideWhenUsed="1"/>
     <w:lsdException w:name="HTML Variable" w:semiHidden="1" w:unhideWhenUsed="1"/>
-    <w:lsdException w:name="Normal Table" w:semiHidden="1" w:unhideWhenUsed="1"/>
     <w:lsdException w:name="annotation subject" w:semiHidden="1" w:unhideWhenUsed="1"/>
     <w:lsdException w:name="No List" w:semiHidden="1" w:unhideWhenUsed="1"/>
     <w:lsdException w:name="Outline List 1" w:semiHidden="1" w:unhideWhenUsed="1"/>
@@ -3125,11 +3028,8 @@
     <w:lsdException w:name="Table Contemporary" w:semiHidden="1" w:unhideWhenUsed="1"/>
     <w:lsdException w:name="Table Elegant" w:semiHidden="1" w:unhideWhenUsed="1"/>
     <w:lsdException w:name="Table Professional" w:semiHidden="1" w:unhideWhenUsed="1"/>
-    <w:lsdException w:name="Table Subtle 1" w:semiHidden="1" w:unhideWhenUsed="1"/>
     <w:lsdException w:name="Table Subtle 2" w:semiHidden="1" w:unhideWhenUsed="1"/>
     <w:lsdException w:name="Table Web 1" w:semiHidden="1" w:unhideWhenUsed="1"/>
-    <w:lsdException w:name="Table Web 2" w:semiHidden="1" w:unhideWhenUsed="1"/>
-    <w:lsdException w:name="Table Web 3" w:semiHidden="1" w:unhideWhenUsed="1"/>
     <w:lsdException w:name="Balloon Text" w:semiHidden="1" w:unhideWhenUsed="1"/>
     <w:lsdException w:name="Table Grid" w:uiPriority="39"/>
     <w:lsdException w:name="Table Theme" w:semiHidden="1" w:unhideWhenUsed="1"/>
@@ -3348,6 +3248,11 @@
     <w:lsdException w:name="List Table 5 Dark Accent 6" w:uiPriority="50"/>
     <w:lsdException w:name="List Table 6 Colorful Accent 6" w:uiPriority="51"/>
     <w:lsdException w:name="List Table 7 Colorful Accent 6" w:uiPriority="52"/>
+    <w:lsdException w:name="Mention" w:semiHidden="1" w:unhideWhenUsed="1"/>
+    <w:lsdException w:name="Smart Hyperlink" w:semiHidden="1" w:unhideWhenUsed="1"/>
+    <w:lsdException w:name="Hashtag" w:semiHidden="1" w:unhideWhenUsed="1"/>
+    <w:lsdException w:name="Unresolved Mention" w:semiHidden="1" w:unhideWhenUsed="1"/>
+    <w:lsdException w:name="Smart Link" w:semiHidden="1" w:unhideWhenUsed="1"/>
   </w:latentStyles>
   <w:style w:type="paragraph" w:default="1" w:styleId="Normal">
     <w:name w:val="Normal"/>
@@ -3451,8 +3356,8 @@
       <w:u w:val="single"/>
     </w:rPr>
   </w:style>
-  <w:style w:type="character" w:customStyle="1" w:styleId="UnresolvedMention">
-    <w:name w:val="Unresolved Mention"/>
+  <w:style w:type="character" w:customStyle="1" w:styleId="UnresolvedMention1">
+    <w:name w:val="Unresolved Mention1"/>
     <w:basedOn w:val="DefaultParagraphFont"/>
     <w:uiPriority w:val="99"/>
     <w:semiHidden/>
@@ -3830,21 +3735,6 @@
 </file>
 
 <file path=customXml/item1.xml><?xml version="1.0" encoding="utf-8"?>
-<?mso-contentType ?>
-<FormTemplates xmlns="http://schemas.microsoft.com/sharepoint/v3/contenttype/forms">
-  <Display>DocumentLibraryForm</Display>
-  <Edit>DocumentLibraryForm</Edit>
-  <New>DocumentLibraryForm</New>
-</FormTemplates>
-</file>
-
-<file path=customXml/item2.xml><?xml version="1.0" encoding="utf-8"?>
-<p:properties xmlns:p="http://schemas.microsoft.com/office/2006/metadata/properties" xmlns:xsi="http://www.w3.org/2001/XMLSchema-instance" xmlns:pc="http://schemas.microsoft.com/office/infopath/2007/PartnerControls">
-  <documentManagement/>
-</p:properties>
-</file>
-
-<file path=customXml/item3.xml><?xml version="1.0" encoding="utf-8"?>
 <ct:contentTypeSchema xmlns:ct="http://schemas.microsoft.com/office/2006/metadata/contentType" xmlns:ma="http://schemas.microsoft.com/office/2006/metadata/properties/metaAttributes" ct:_="" ma:_="" ma:contentTypeName="Document" ma:contentTypeID="0x010100E8EC76AE567E314194EC7C4E305B4CFD" ma:contentTypeVersion="13" ma:contentTypeDescription="Create a new document." ma:contentTypeScope="" ma:versionID="b70e99926b1a6b34bc79403e6e6f4137">
   <xsd:schema xmlns:xsd="http://www.w3.org/2001/XMLSchema" xmlns:xs="http://www.w3.org/2001/XMLSchema" xmlns:p="http://schemas.microsoft.com/office/2006/metadata/properties" xmlns:ns3="08de39af-c2b3-408b-b3b5-8c21512d5f9f" xmlns:ns4="8193f82a-3a2c-467d-8174-3f0d3ccc4c25" targetNamespace="http://schemas.microsoft.com/office/2006/metadata/properties" ma:root="true" ma:fieldsID="b4a0a5d9e7e5edc4a990b345fd359bc3" ns3:_="" ns4:_="">
     <xsd:import namespace="08de39af-c2b3-408b-b3b5-8c21512d5f9f"/>
@@ -4067,10 +3957,36 @@
 </ct:contentTypeSchema>
 </file>
 
+<file path=customXml/item2.xml><?xml version="1.0" encoding="utf-8"?>
+<p:properties xmlns:p="http://schemas.microsoft.com/office/2006/metadata/properties" xmlns:xsi="http://www.w3.org/2001/XMLSchema-instance" xmlns:pc="http://schemas.microsoft.com/office/infopath/2007/PartnerControls">
+  <documentManagement/>
+</p:properties>
+</file>
+
+<file path=customXml/item3.xml><?xml version="1.0" encoding="utf-8"?>
+<?mso-contentType ?>
+<FormTemplates xmlns="http://schemas.microsoft.com/sharepoint/v3/contenttype/forms">
+  <Display>DocumentLibraryForm</Display>
+  <Edit>DocumentLibraryForm</Edit>
+  <New>DocumentLibraryForm</New>
+</FormTemplates>
+</file>
+
 <file path=customXml/itemProps1.xml><?xml version="1.0" encoding="utf-8"?>
-<ds:datastoreItem xmlns:ds="http://schemas.openxmlformats.org/officeDocument/2006/customXml" ds:itemID="{C4B6D160-4D73-4448-B7FF-27A3603783A4}">
+<ds:datastoreItem xmlns:ds="http://schemas.openxmlformats.org/officeDocument/2006/customXml" ds:itemID="{2E4485A5-9C00-4F3E-91A5-07F1AC6F6059}">
   <ds:schemaRefs>
-    <ds:schemaRef ds:uri="http://schemas.microsoft.com/sharepoint/v3/contenttype/forms"/>
+    <ds:schemaRef ds:uri="http://schemas.microsoft.com/office/2006/metadata/contentType"/>
+    <ds:schemaRef ds:uri="http://schemas.microsoft.com/office/2006/metadata/properties/metaAttributes"/>
+    <ds:schemaRef ds:uri="http://www.w3.org/2001/XMLSchema"/>
+    <ds:schemaRef ds:uri="http://schemas.microsoft.com/office/2006/metadata/properties"/>
+    <ds:schemaRef ds:uri="08de39af-c2b3-408b-b3b5-8c21512d5f9f"/>
+    <ds:schemaRef ds:uri="8193f82a-3a2c-467d-8174-3f0d3ccc4c25"/>
+    <ds:schemaRef ds:uri="http://schemas.microsoft.com/office/2006/documentManagement/types"/>
+    <ds:schemaRef ds:uri="http://schemas.microsoft.com/office/infopath/2007/PartnerControls"/>
+    <ds:schemaRef ds:uri="http://schemas.openxmlformats.org/package/2006/metadata/core-properties"/>
+    <ds:schemaRef ds:uri="http://purl.org/dc/elements/1.1/"/>
+    <ds:schemaRef ds:uri="http://purl.org/dc/terms/"/>
+    <ds:schemaRef ds:uri="http://schemas.microsoft.com/internal/obd"/>
   </ds:schemaRefs>
 </ds:datastoreItem>
 </file>
@@ -4093,20 +4009,9 @@
 </file>
 
 <file path=customXml/itemProps3.xml><?xml version="1.0" encoding="utf-8"?>
-<ds:datastoreItem xmlns:ds="http://schemas.openxmlformats.org/officeDocument/2006/customXml" ds:itemID="{2E4485A5-9C00-4F3E-91A5-07F1AC6F6059}">
+<ds:datastoreItem xmlns:ds="http://schemas.openxmlformats.org/officeDocument/2006/customXml" ds:itemID="{C4B6D160-4D73-4448-B7FF-27A3603783A4}">
   <ds:schemaRefs>
-    <ds:schemaRef ds:uri="http://schemas.microsoft.com/office/2006/metadata/contentType"/>
-    <ds:schemaRef ds:uri="http://schemas.microsoft.com/office/2006/metadata/properties/metaAttributes"/>
-    <ds:schemaRef ds:uri="http://www.w3.org/2001/XMLSchema"/>
-    <ds:schemaRef ds:uri="http://schemas.microsoft.com/office/2006/metadata/properties"/>
-    <ds:schemaRef ds:uri="08de39af-c2b3-408b-b3b5-8c21512d5f9f"/>
-    <ds:schemaRef ds:uri="8193f82a-3a2c-467d-8174-3f0d3ccc4c25"/>
-    <ds:schemaRef ds:uri="http://schemas.microsoft.com/office/2006/documentManagement/types"/>
-    <ds:schemaRef ds:uri="http://schemas.microsoft.com/office/infopath/2007/PartnerControls"/>
-    <ds:schemaRef ds:uri="http://schemas.openxmlformats.org/package/2006/metadata/core-properties"/>
-    <ds:schemaRef ds:uri="http://purl.org/dc/elements/1.1/"/>
-    <ds:schemaRef ds:uri="http://purl.org/dc/terms/"/>
-    <ds:schemaRef ds:uri="http://schemas.microsoft.com/internal/obd"/>
+    <ds:schemaRef ds:uri="http://schemas.microsoft.com/sharepoint/v3/contenttype/forms"/>
   </ds:schemaRefs>
 </ds:datastoreItem>
 </file>
</xml_diff>

<commit_message>
Added to trouble-shooting document
</commit_message>
<xml_diff>
--- a/www/Trouble shooting page 0.2.docx
+++ b/www/Trouble shooting page 0.2.docx
@@ -382,15 +382,7 @@
               <w:t>We recommend inputting treatment labels into Excel (csv, comma delimited format) first, and then copy and paste into the label box</w:t>
             </w:r>
             <w:r>
-              <w:t xml:space="preserve">. This makes sure the two columns ‘Number’ and ‘Label’ are separated by </w:t>
-            </w:r>
-            <w:proofErr w:type="spellStart"/>
-            <w:r>
-              <w:t>tabspace</w:t>
-            </w:r>
-            <w:proofErr w:type="spellEnd"/>
-            <w:r>
-              <w:t>.</w:t>
+              <w:t>. This makes sure the two columns ‘Number’ and ‘Label’ are separated by tabspace.</w:t>
             </w:r>
           </w:p>
         </w:tc>
@@ -484,9 +476,6 @@
         <w:tc>
           <w:tcPr>
             <w:tcW w:w="851" w:type="dxa"/>
-            <w:tcBorders>
-              <w:bottom w:val="nil"/>
-            </w:tcBorders>
           </w:tcPr>
           <w:p>
             <w:pPr>
@@ -494,6 +483,7 @@
               <w:jc w:val="center"/>
             </w:pPr>
             <w:r>
+              <w:lastRenderedPageBreak/>
               <w:t>2.2</w:t>
             </w:r>
           </w:p>
@@ -501,70 +491,103 @@
         <w:tc>
           <w:tcPr>
             <w:tcW w:w="5704" w:type="dxa"/>
-            <w:tcBorders>
-              <w:bottom w:val="nil"/>
-            </w:tcBorders>
-          </w:tcPr>
-          <w:p>
-            <w:pPr>
-              <w:spacing w:before="120" w:after="120"/>
-            </w:pPr>
-            <w:r>
-              <w:t>Does</w:t>
-            </w:r>
-            <w:r>
-              <w:t xml:space="preserve"> a study only contain</w:t>
-            </w:r>
-            <w:r>
-              <w:t xml:space="preserve"> </w:t>
-            </w:r>
-            <w:r>
-              <w:t>a single arm?</w:t>
+          </w:tcPr>
+          <w:p>
+            <w:pPr>
+              <w:spacing w:before="120" w:after="120"/>
+            </w:pPr>
+            <w:r>
+              <w:t xml:space="preserve">Are your study names </w:t>
+            </w:r>
+            <w:r>
+              <w:rPr>
+                <w:i/>
+                <w:iCs/>
+              </w:rPr>
+              <w:t>exactly</w:t>
+            </w:r>
+            <w:r>
+              <w:t xml:space="preserve"> the same between rows (long format) and are there any trailing spaces after the study name?</w:t>
             </w:r>
           </w:p>
         </w:tc>
         <w:tc>
           <w:tcPr>
             <w:tcW w:w="7403" w:type="dxa"/>
-            <w:tcBorders>
-              <w:bottom w:val="nil"/>
-            </w:tcBorders>
-          </w:tcPr>
-          <w:p>
-            <w:pPr>
-              <w:spacing w:before="120" w:after="120"/>
-            </w:pPr>
-            <w:r>
-              <w:t xml:space="preserve">The app cannot synthesize the studies </w:t>
-            </w:r>
-            <w:r>
-              <w:t xml:space="preserve">which </w:t>
-            </w:r>
-            <w:r>
-              <w:t>only contain</w:t>
-            </w:r>
-            <w:r>
-              <w:t>s</w:t>
-            </w:r>
-            <w:r>
-              <w:t xml:space="preserve"> single arm</w:t>
-            </w:r>
-            <w:r>
-              <w:t>. Please remove the single arm study</w:t>
-            </w:r>
-            <w:r>
-              <w:t>(</w:t>
-            </w:r>
-            <w:proofErr w:type="spellStart"/>
-            <w:r>
-              <w:t>ies</w:t>
-            </w:r>
-            <w:proofErr w:type="spellEnd"/>
-            <w:r>
-              <w:t>)</w:t>
-            </w:r>
-            <w:r>
-              <w:t>.</w:t>
+          </w:tcPr>
+          <w:p>
+            <w:pPr>
+              <w:spacing w:before="120" w:after="120"/>
+            </w:pPr>
+            <w:r>
+              <w:rPr>
+                <w:noProof/>
+              </w:rPr>
+              <w:drawing>
+                <wp:anchor distT="0" distB="0" distL="114300" distR="114300" simplePos="0" relativeHeight="251662336" behindDoc="0" locked="0" layoutInCell="1" allowOverlap="1" wp14:anchorId="51A99A14" wp14:editId="6D0E56BD">
+                  <wp:simplePos x="0" y="0"/>
+                  <wp:positionH relativeFrom="column">
+                    <wp:posOffset>2511425</wp:posOffset>
+                  </wp:positionH>
+                  <wp:positionV relativeFrom="paragraph">
+                    <wp:posOffset>1270</wp:posOffset>
+                  </wp:positionV>
+                  <wp:extent cx="2114550" cy="1435735"/>
+                  <wp:effectExtent l="0" t="0" r="0" b="0"/>
+                  <wp:wrapSquare wrapText="bothSides"/>
+                  <wp:docPr id="2" name="Picture 2"/>
+                  <wp:cNvGraphicFramePr>
+                    <a:graphicFrameLocks xmlns:a="http://schemas.openxmlformats.org/drawingml/2006/main" noChangeAspect="1"/>
+                  </wp:cNvGraphicFramePr>
+                  <a:graphic xmlns:a="http://schemas.openxmlformats.org/drawingml/2006/main">
+                    <a:graphicData uri="http://schemas.openxmlformats.org/drawingml/2006/picture">
+                      <pic:pic xmlns:pic="http://schemas.openxmlformats.org/drawingml/2006/picture">
+                        <pic:nvPicPr>
+                          <pic:cNvPr id="2" name="Picture 2"/>
+                          <pic:cNvPicPr/>
+                        </pic:nvPicPr>
+                        <pic:blipFill rotWithShape="1">
+                          <a:blip r:embed="rId9">
+                            <a:extLst>
+                              <a:ext uri="{28A0092B-C50C-407E-A947-70E740481C1C}">
+                                <a14:useLocalDpi xmlns:a14="http://schemas.microsoft.com/office/drawing/2010/main" val="0"/>
+                              </a:ext>
+                            </a:extLst>
+                          </a:blip>
+                          <a:srcRect b="39264"/>
+                          <a:stretch/>
+                        </pic:blipFill>
+                        <pic:spPr bwMode="auto">
+                          <a:xfrm>
+                            <a:off x="0" y="0"/>
+                            <a:ext cx="2114550" cy="1435735"/>
+                          </a:xfrm>
+                          <a:prstGeom prst="rect">
+                            <a:avLst/>
+                          </a:prstGeom>
+                          <a:ln>
+                            <a:noFill/>
+                          </a:ln>
+                          <a:extLst>
+                            <a:ext uri="{53640926-AAD7-44D8-BBD7-CCE9431645EC}">
+                              <a14:shadowObscured xmlns:a14="http://schemas.microsoft.com/office/drawing/2010/main"/>
+                            </a:ext>
+                          </a:extLst>
+                        </pic:spPr>
+                      </pic:pic>
+                    </a:graphicData>
+                  </a:graphic>
+                  <wp14:sizeRelH relativeFrom="margin">
+                    <wp14:pctWidth>0</wp14:pctWidth>
+                  </wp14:sizeRelH>
+                  <wp14:sizeRelV relativeFrom="margin">
+                    <wp14:pctHeight>0</wp14:pctHeight>
+                  </wp14:sizeRelV>
+                </wp:anchor>
+              </w:drawing>
+            </w:r>
+            <w:r>
+              <w:t>If the study names differ between rows (even if it’s a space at the end), MetaInsight will think they are separate studies, even if they have the same study ID. An easy way to check this is to look at the ‘excluded studies’ list on the analysis page (example to the right):</w:t>
             </w:r>
           </w:p>
         </w:tc>
@@ -574,6 +597,90 @@
           <w:tcPr>
             <w:tcW w:w="851" w:type="dxa"/>
             <w:tcBorders>
+              <w:bottom w:val="nil"/>
+            </w:tcBorders>
+          </w:tcPr>
+          <w:p>
+            <w:pPr>
+              <w:spacing w:before="120" w:after="120"/>
+              <w:jc w:val="center"/>
+            </w:pPr>
+            <w:r>
+              <w:t>2.</w:t>
+            </w:r>
+            <w:r>
+              <w:t>3</w:t>
+            </w:r>
+          </w:p>
+        </w:tc>
+        <w:tc>
+          <w:tcPr>
+            <w:tcW w:w="5704" w:type="dxa"/>
+            <w:tcBorders>
+              <w:bottom w:val="nil"/>
+            </w:tcBorders>
+          </w:tcPr>
+          <w:p>
+            <w:pPr>
+              <w:spacing w:before="120" w:after="120"/>
+            </w:pPr>
+            <w:r>
+              <w:t>Does</w:t>
+            </w:r>
+            <w:r>
+              <w:t xml:space="preserve"> a study only contain</w:t>
+            </w:r>
+            <w:r>
+              <w:t xml:space="preserve"> </w:t>
+            </w:r>
+            <w:r>
+              <w:t>a single arm?</w:t>
+            </w:r>
+          </w:p>
+        </w:tc>
+        <w:tc>
+          <w:tcPr>
+            <w:tcW w:w="7403" w:type="dxa"/>
+            <w:tcBorders>
+              <w:bottom w:val="nil"/>
+            </w:tcBorders>
+          </w:tcPr>
+          <w:p>
+            <w:pPr>
+              <w:spacing w:before="120" w:after="120"/>
+            </w:pPr>
+            <w:r>
+              <w:t xml:space="preserve">The app cannot synthesize the studies </w:t>
+            </w:r>
+            <w:r>
+              <w:t xml:space="preserve">which </w:t>
+            </w:r>
+            <w:r>
+              <w:t>only contain</w:t>
+            </w:r>
+            <w:r>
+              <w:t>s</w:t>
+            </w:r>
+            <w:r>
+              <w:t xml:space="preserve"> single arm</w:t>
+            </w:r>
+            <w:r>
+              <w:t>. Please remove the single arm study</w:t>
+            </w:r>
+            <w:r>
+              <w:t>(ies)</w:t>
+            </w:r>
+            <w:r>
+              <w:t>.</w:t>
+            </w:r>
+          </w:p>
+        </w:tc>
+      </w:tr>
+      <w:tr>
+        <w:tc>
+          <w:tcPr>
+            <w:tcW w:w="851" w:type="dxa"/>
+            <w:tcBorders>
               <w:top w:val="nil"/>
             </w:tcBorders>
           </w:tcPr>
@@ -583,8 +690,10 @@
               <w:jc w:val="center"/>
             </w:pPr>
             <w:r>
-              <w:lastRenderedPageBreak/>
-              <w:t>2.3</w:t>
+              <w:t>2.</w:t>
+            </w:r>
+            <w:r>
+              <w:t>4</w:t>
             </w:r>
           </w:p>
         </w:tc>
@@ -620,13 +729,8 @@
               <w:t>(comma delimited</w:t>
             </w:r>
             <w:r>
-              <w:t xml:space="preserve">) </w:t>
-            </w:r>
-            <w:proofErr w:type="gramStart"/>
-            <w:r>
-              <w:t>format ?</w:t>
-            </w:r>
-            <w:proofErr w:type="gramEnd"/>
+              <w:t>) format ?</w:t>
+            </w:r>
           </w:p>
         </w:tc>
         <w:tc>
@@ -683,7 +787,10 @@
               <w:jc w:val="center"/>
             </w:pPr>
             <w:r>
-              <w:t>2.4</w:t>
+              <w:t>2.</w:t>
+            </w:r>
+            <w:r>
+              <w:t>5</w:t>
             </w:r>
           </w:p>
         </w:tc>
@@ -702,15 +809,7 @@
               <w:t>Does the data contain thousand separators</w:t>
             </w:r>
             <w:r>
-              <w:t xml:space="preserve"> (. </w:t>
-            </w:r>
-            <w:proofErr w:type="gramStart"/>
-            <w:r>
-              <w:t>or ,</w:t>
-            </w:r>
-            <w:proofErr w:type="gramEnd"/>
-            <w:r>
-              <w:t xml:space="preserve">) </w:t>
+              <w:t xml:space="preserve"> (. or ,) </w:t>
             </w:r>
             <w:r>
               <w:t>?</w:t>
@@ -749,7 +848,10 @@
               <w:jc w:val="center"/>
             </w:pPr>
             <w:r>
-              <w:t>2.5</w:t>
+              <w:t>2.</w:t>
+            </w:r>
+            <w:r>
+              <w:t>6</w:t>
             </w:r>
           </w:p>
         </w:tc>
@@ -912,15 +1014,7 @@
               <w:contextualSpacing w:val="0"/>
             </w:pPr>
             <w:r>
-              <w:t>If 0s are contained in the pairwise studies (</w:t>
-            </w:r>
-            <w:proofErr w:type="gramStart"/>
-            <w:r>
-              <w:t>i.e.</w:t>
-            </w:r>
-            <w:proofErr w:type="gramEnd"/>
-            <w:r>
-              <w:t xml:space="preserve"> studies that contain only 2 arms): unless both arms have 0 outcome, the analysis will automatically </w:t>
+              <w:t xml:space="preserve">If 0s are contained in the pairwise studies (i.e. studies that contain only 2 arms): unless both arms have 0 outcome, the analysis will automatically </w:t>
             </w:r>
             <w:r>
               <w:t>include a “</w:t>
@@ -947,7 +1041,11 @@
               <w:t>)</w:t>
             </w:r>
             <w:r>
-              <w:t xml:space="preserve"> and the result will show as normal. If both arms have 0 outcome, the entire study will be removed from the frequentist analysis.</w:t>
+              <w:t xml:space="preserve"> and the result will show as normal. </w:t>
+            </w:r>
+            <w:r>
+              <w:lastRenderedPageBreak/>
+              <w:t>If both arms have 0 outcome, the entire study will be removed from the frequentist analysis.</w:t>
             </w:r>
           </w:p>
           <w:p>
@@ -1009,7 +1107,10 @@
             </w:pPr>
             <w:r>
               <w:lastRenderedPageBreak/>
-              <w:t>2.6</w:t>
+              <w:t>2.</w:t>
+            </w:r>
+            <w:r>
+              <w:t>7</w:t>
             </w:r>
           </w:p>
         </w:tc>
@@ -1045,16 +1146,20 @@
             <w:r>
               <w:t xml:space="preserve">Unfortunately, for Bayesian analysis the </w:t>
             </w:r>
-            <w:proofErr w:type="spellStart"/>
             <w:r>
               <w:rPr>
                 <w:i/>
               </w:rPr>
               <w:t>gemtc</w:t>
             </w:r>
-            <w:proofErr w:type="spellEnd"/>
-            <w:r>
-              <w:t xml:space="preserve"> package only takes integer values when working with binary data. For most cases, if you remove the corrections, the Bayesian analysis should cope with the zero cells, however, if this is not the case, please refer to point 2.5 above.</w:t>
+            <w:r>
+              <w:t xml:space="preserve"> package only takes integer values when working with binary data. For most cases, if you remove the corrections, the Bayesian analysis should cope with the zero cells, however, if this is not the case, please refer to point 2.</w:t>
+            </w:r>
+            <w:r>
+              <w:t>6</w:t>
+            </w:r>
+            <w:r>
+              <w:t xml:space="preserve"> above.</w:t>
             </w:r>
           </w:p>
         </w:tc>
@@ -1448,11 +1553,7 @@
               <w:t xml:space="preserve">work-around is to try to load approximately </w:t>
             </w:r>
             <w:r>
-              <w:t xml:space="preserve">1/2 your data into the app at a time to </w:t>
-            </w:r>
-            <w:r>
-              <w:lastRenderedPageBreak/>
-              <w:t>produce this plot over 2 figures</w:t>
+              <w:t>1/2 your data into the app at a time to produce this plot over 2 figures</w:t>
             </w:r>
             <w:r>
               <w:t xml:space="preserve">. A key thing is to </w:t>
@@ -1473,15 +1574,7 @@
               <w:t xml:space="preserve">t is only a summary of the entered data so this may work </w:t>
             </w:r>
             <w:r>
-              <w:t xml:space="preserve">to produce a 2-page summary plot. You, of </w:t>
-            </w:r>
-            <w:proofErr w:type="spellStart"/>
-            <w:r>
-              <w:t>cours</w:t>
-            </w:r>
-            <w:proofErr w:type="spellEnd"/>
-            <w:r>
-              <w:t xml:space="preserve">, would </w:t>
+              <w:t xml:space="preserve">to produce a 2-page summary plot. You, of cours, would </w:t>
             </w:r>
             <w:r>
               <w:t>then load all the data for analysis afterwards etc.</w:t>
@@ -1505,7 +1598,6 @@
               <w:jc w:val="center"/>
             </w:pPr>
             <w:r>
-              <w:lastRenderedPageBreak/>
               <w:t>1.2</w:t>
             </w:r>
           </w:p>
@@ -1675,15 +1767,7 @@
               <w:t xml:space="preserve">for the app </w:t>
             </w:r>
             <w:r>
-              <w:t xml:space="preserve">on </w:t>
-            </w:r>
-            <w:proofErr w:type="spellStart"/>
-            <w:r>
-              <w:t>Github</w:t>
-            </w:r>
-            <w:proofErr w:type="spellEnd"/>
-            <w:r>
-              <w:t xml:space="preserve"> and </w:t>
+              <w:t xml:space="preserve">on Github and </w:t>
             </w:r>
             <w:r>
               <w:t>running</w:t>
@@ -1695,17 +1779,9 @@
               <w:t xml:space="preserve">Studio </w:t>
             </w:r>
             <w:r>
-              <w:t xml:space="preserve">console. Link to the </w:t>
-            </w:r>
-            <w:proofErr w:type="spellStart"/>
-            <w:r>
-              <w:t>Github</w:t>
-            </w:r>
-            <w:proofErr w:type="spellEnd"/>
-            <w:r>
-              <w:t xml:space="preserve"> repository: </w:t>
-            </w:r>
-            <w:hyperlink r:id="rId9" w:history="1">
+              <w:t xml:space="preserve">console. Link to the Github repository: </w:t>
+            </w:r>
+            <w:hyperlink r:id="rId10" w:history="1">
               <w:r>
                 <w:rPr>
                   <w:rStyle w:val="Hyperlink"/>
@@ -1804,7 +1880,7 @@
           <w:rStyle w:val="Hyperlink"/>
         </w:rPr>
       </w:pPr>
-      <w:hyperlink r:id="rId10" w:history="1">
+      <w:hyperlink r:id="rId11" w:history="1">
         <w:r>
           <w:rPr>
             <w:rStyle w:val="Hyperlink"/>
@@ -1827,6 +1903,7 @@
           <w:u w:val="single"/>
           <w:lang w:eastAsia="en-GB"/>
         </w:rPr>
+        <w:lastRenderedPageBreak/>
         <mc:AlternateContent>
           <mc:Choice Requires="wpg">
             <w:drawing>
@@ -1867,7 +1944,7 @@
                           </pic:cNvPicPr>
                         </pic:nvPicPr>
                         <pic:blipFill rotWithShape="1">
-                          <a:blip r:embed="rId11">
+                          <a:blip r:embed="rId12">
                             <a:extLst>
                               <a:ext uri="{28A0092B-C50C-407E-A947-70E740481C1C}">
                                 <a14:useLocalDpi xmlns:a14="http://schemas.microsoft.com/office/drawing/2010/main" val="0"/>
@@ -1903,7 +1980,7 @@
                           </pic:cNvPicPr>
                         </pic:nvPicPr>
                         <pic:blipFill rotWithShape="1">
-                          <a:blip r:embed="rId11">
+                          <a:blip r:embed="rId12">
                             <a:extLst>
                               <a:ext uri="{28A0092B-C50C-407E-A947-70E740481C1C}">
                                 <a14:useLocalDpi xmlns:a14="http://schemas.microsoft.com/office/drawing/2010/main" val="0"/>
@@ -1967,11 +2044,11 @@
                   <o:lock v:ext="edit" aspectratio="t"/>
                 </v:shapetype>
                 <v:shape id="Picture 8" o:spid="_x0000_s1027" type="#_x0000_t75" style="position:absolute;left:24967;width:54102;height:10077;visibility:visible;mso-wrap-style:square" o:gfxdata="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">
-                  <v:imagedata r:id="rId12" o:title="" cropleft="25868f"/>
+                  <v:imagedata r:id="rId13" o:title="" cropleft="25868f"/>
                   <v:path arrowok="t"/>
                 </v:shape>
                 <v:shape id="Picture 7" o:spid="_x0000_s1028" type="#_x0000_t75" style="position:absolute;width:25095;height:10077;visibility:visible;mso-wrap-style:square" o:gfxdata="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">
-                  <v:imagedata r:id="rId12" o:title="" cropright="47134f"/>
+                  <v:imagedata r:id="rId13" o:title="" cropright="47134f"/>
                   <v:path arrowok="t"/>
                 </v:shape>
                 <w10:wrap type="square"/>
@@ -2006,7 +2083,7 @@
                 <wp:effectExtent l="0" t="0" r="0" b="0"/>
                 <wp:wrapNone/>
                 <wp:docPr id="5" name="Rectangle 5">
-                  <a:hlinkClick xmlns:a="http://schemas.openxmlformats.org/drawingml/2006/main" r:id="rId13"/>
+                  <a:hlinkClick xmlns:a="http://schemas.openxmlformats.org/drawingml/2006/main" r:id="rId14"/>
                 </wp:docPr>
                 <wp:cNvGraphicFramePr/>
                 <a:graphic xmlns:a="http://schemas.openxmlformats.org/drawingml/2006/main">
@@ -3078,6 +3155,7 @@
     <w:lsdException w:name="HTML Sample" w:semiHidden="1" w:unhideWhenUsed="1"/>
     <w:lsdException w:name="HTML Typewriter" w:semiHidden="1" w:unhideWhenUsed="1"/>
     <w:lsdException w:name="HTML Variable" w:semiHidden="1" w:unhideWhenUsed="1"/>
+    <w:lsdException w:name="Normal Table" w:semiHidden="1" w:unhideWhenUsed="1"/>
     <w:lsdException w:name="annotation subject" w:semiHidden="1" w:unhideWhenUsed="1"/>
     <w:lsdException w:name="No List" w:semiHidden="1" w:unhideWhenUsed="1"/>
     <w:lsdException w:name="Outline List 1" w:semiHidden="1" w:unhideWhenUsed="1"/>
@@ -3120,8 +3198,11 @@
     <w:lsdException w:name="Table Contemporary" w:semiHidden="1" w:unhideWhenUsed="1"/>
     <w:lsdException w:name="Table Elegant" w:semiHidden="1" w:unhideWhenUsed="1"/>
     <w:lsdException w:name="Table Professional" w:semiHidden="1" w:unhideWhenUsed="1"/>
+    <w:lsdException w:name="Table Subtle 1" w:semiHidden="1" w:unhideWhenUsed="1"/>
     <w:lsdException w:name="Table Subtle 2" w:semiHidden="1" w:unhideWhenUsed="1"/>
     <w:lsdException w:name="Table Web 1" w:semiHidden="1" w:unhideWhenUsed="1"/>
+    <w:lsdException w:name="Table Web 2" w:semiHidden="1" w:unhideWhenUsed="1"/>
+    <w:lsdException w:name="Table Web 3" w:semiHidden="1" w:unhideWhenUsed="1"/>
     <w:lsdException w:name="Balloon Text" w:semiHidden="1" w:unhideWhenUsed="1"/>
     <w:lsdException w:name="Table Grid" w:uiPriority="39"/>
     <w:lsdException w:name="Table Theme" w:semiHidden="1" w:unhideWhenUsed="1"/>
@@ -3827,6 +3908,21 @@
 </file>
 
 <file path=customXml/item1.xml><?xml version="1.0" encoding="utf-8"?>
+<p:properties xmlns:p="http://schemas.microsoft.com/office/2006/metadata/properties" xmlns:xsi="http://www.w3.org/2001/XMLSchema-instance" xmlns:pc="http://schemas.microsoft.com/office/infopath/2007/PartnerControls">
+  <documentManagement/>
+</p:properties>
+</file>
+
+<file path=customXml/item2.xml><?xml version="1.0" encoding="utf-8"?>
+<?mso-contentType ?>
+<FormTemplates xmlns="http://schemas.microsoft.com/sharepoint/v3/contenttype/forms">
+  <Display>DocumentLibraryForm</Display>
+  <Edit>DocumentLibraryForm</Edit>
+  <New>DocumentLibraryForm</New>
+</FormTemplates>
+</file>
+
+<file path=customXml/item3.xml><?xml version="1.0" encoding="utf-8"?>
 <ct:contentTypeSchema xmlns:ct="http://schemas.microsoft.com/office/2006/metadata/contentType" xmlns:ma="http://schemas.microsoft.com/office/2006/metadata/properties/metaAttributes" ct:_="" ma:_="" ma:contentTypeName="Document" ma:contentTypeID="0x010100E8EC76AE567E314194EC7C4E305B4CFD" ma:contentTypeVersion="13" ma:contentTypeDescription="Create a new document." ma:contentTypeScope="" ma:versionID="b70e99926b1a6b34bc79403e6e6f4137">
   <xsd:schema xmlns:xsd="http://www.w3.org/2001/XMLSchema" xmlns:xs="http://www.w3.org/2001/XMLSchema" xmlns:p="http://schemas.microsoft.com/office/2006/metadata/properties" xmlns:ns3="08de39af-c2b3-408b-b3b5-8c21512d5f9f" xmlns:ns4="8193f82a-3a2c-467d-8174-3f0d3ccc4c25" targetNamespace="http://schemas.microsoft.com/office/2006/metadata/properties" ma:root="true" ma:fieldsID="b4a0a5d9e7e5edc4a990b345fd359bc3" ns3:_="" ns4:_="">
     <xsd:import namespace="08de39af-c2b3-408b-b3b5-8c21512d5f9f"/>
@@ -4049,22 +4145,32 @@
 </ct:contentTypeSchema>
 </file>
 
-<file path=customXml/item2.xml><?xml version="1.0" encoding="utf-8"?>
-<?mso-contentType ?>
-<FormTemplates xmlns="http://schemas.microsoft.com/sharepoint/v3/contenttype/forms">
-  <Display>DocumentLibraryForm</Display>
-  <Edit>DocumentLibraryForm</Edit>
-  <New>DocumentLibraryForm</New>
-</FormTemplates>
+<file path=customXml/itemProps1.xml><?xml version="1.0" encoding="utf-8"?>
+<ds:datastoreItem xmlns:ds="http://schemas.openxmlformats.org/officeDocument/2006/customXml" ds:itemID="{D80D9507-5123-4D9A-AC45-A1507A05DA52}">
+  <ds:schemaRefs>
+    <ds:schemaRef ds:uri="http://purl.org/dc/dcmitype/"/>
+    <ds:schemaRef ds:uri="http://schemas.microsoft.com/office/2006/metadata/properties"/>
+    <ds:schemaRef ds:uri="08de39af-c2b3-408b-b3b5-8c21512d5f9f"/>
+    <ds:schemaRef ds:uri="http://purl.org/dc/elements/1.1/"/>
+    <ds:schemaRef ds:uri="http://schemas.openxmlformats.org/package/2006/metadata/core-properties"/>
+    <ds:schemaRef ds:uri="http://schemas.microsoft.com/office/2006/documentManagement/types"/>
+    <ds:schemaRef ds:uri="http://purl.org/dc/terms/"/>
+    <ds:schemaRef ds:uri="http://schemas.microsoft.com/office/infopath/2007/PartnerControls"/>
+    <ds:schemaRef ds:uri="8193f82a-3a2c-467d-8174-3f0d3ccc4c25"/>
+    <ds:schemaRef ds:uri="http://www.w3.org/XML/1998/namespace"/>
+  </ds:schemaRefs>
+</ds:datastoreItem>
 </file>
 
-<file path=customXml/item3.xml><?xml version="1.0" encoding="utf-8"?>
-<p:properties xmlns:p="http://schemas.microsoft.com/office/2006/metadata/properties" xmlns:xsi="http://www.w3.org/2001/XMLSchema-instance" xmlns:pc="http://schemas.microsoft.com/office/infopath/2007/PartnerControls">
-  <documentManagement/>
-</p:properties>
+<file path=customXml/itemProps2.xml><?xml version="1.0" encoding="utf-8"?>
+<ds:datastoreItem xmlns:ds="http://schemas.openxmlformats.org/officeDocument/2006/customXml" ds:itemID="{C4B6D160-4D73-4448-B7FF-27A3603783A4}">
+  <ds:schemaRefs>
+    <ds:schemaRef ds:uri="http://schemas.microsoft.com/sharepoint/v3/contenttype/forms"/>
+  </ds:schemaRefs>
+</ds:datastoreItem>
 </file>
 
-<file path=customXml/itemProps1.xml><?xml version="1.0" encoding="utf-8"?>
+<file path=customXml/itemProps3.xml><?xml version="1.0" encoding="utf-8"?>
 <ds:datastoreItem xmlns:ds="http://schemas.openxmlformats.org/officeDocument/2006/customXml" ds:itemID="{2E4485A5-9C00-4F3E-91A5-07F1AC6F6059}">
   <ds:schemaRefs>
     <ds:schemaRef ds:uri="http://schemas.microsoft.com/office/2006/metadata/contentType"/>
@@ -4081,29 +4187,4 @@
     <ds:schemaRef ds:uri="http://schemas.microsoft.com/internal/obd"/>
   </ds:schemaRefs>
 </ds:datastoreItem>
-</file>
-
-<file path=customXml/itemProps2.xml><?xml version="1.0" encoding="utf-8"?>
-<ds:datastoreItem xmlns:ds="http://schemas.openxmlformats.org/officeDocument/2006/customXml" ds:itemID="{C4B6D160-4D73-4448-B7FF-27A3603783A4}">
-  <ds:schemaRefs>
-    <ds:schemaRef ds:uri="http://schemas.microsoft.com/sharepoint/v3/contenttype/forms"/>
-  </ds:schemaRefs>
-</ds:datastoreItem>
-</file>
-
-<file path=customXml/itemProps3.xml><?xml version="1.0" encoding="utf-8"?>
-<ds:datastoreItem xmlns:ds="http://schemas.openxmlformats.org/officeDocument/2006/customXml" ds:itemID="{D80D9507-5123-4D9A-AC45-A1507A05DA52}">
-  <ds:schemaRefs>
-    <ds:schemaRef ds:uri="http://purl.org/dc/dcmitype/"/>
-    <ds:schemaRef ds:uri="http://schemas.microsoft.com/office/2006/metadata/properties"/>
-    <ds:schemaRef ds:uri="08de39af-c2b3-408b-b3b5-8c21512d5f9f"/>
-    <ds:schemaRef ds:uri="http://purl.org/dc/elements/1.1/"/>
-    <ds:schemaRef ds:uri="http://schemas.openxmlformats.org/package/2006/metadata/core-properties"/>
-    <ds:schemaRef ds:uri="http://schemas.microsoft.com/office/2006/documentManagement/types"/>
-    <ds:schemaRef ds:uri="http://purl.org/dc/terms/"/>
-    <ds:schemaRef ds:uri="http://schemas.microsoft.com/office/infopath/2007/PartnerControls"/>
-    <ds:schemaRef ds:uri="8193f82a-3a2c-467d-8174-3f0d3ccc4c25"/>
-    <ds:schemaRef ds:uri="http://www.w3.org/XML/1998/namespace"/>
-  </ds:schemaRefs>
-</ds:datastoreItem>
 </file>
</xml_diff>